<commit_message>
feat: Modified Project report
</commit_message>
<xml_diff>
--- a/Report/Project Overview.docx
+++ b/Report/Project Overview.docx
@@ -61,13 +61,14 @@
     </w:p>
     <w:p>
       <w:pPr>
-        <w:jc w:val="both"/>
+        <w:pStyle w:val="Heading1"/>
         <w:rPr>
           <w:rStyle w:val="Heading2Char"/>
           <w:b/>
           <w:bCs/>
-          <w:color w:val="000000" w:themeColor="text1"/>
-          <w:u w:val="thick"/>
+          <w:sz w:val="40"/>
+          <w:szCs w:val="40"/>
+          <w:u w:val="single"/>
         </w:rPr>
       </w:pPr>
       <w:r>
@@ -75,8 +76,9 @@
           <w:rStyle w:val="Heading2Char"/>
           <w:b/>
           <w:bCs/>
-          <w:color w:val="000000" w:themeColor="text1"/>
-          <w:u w:val="thick"/>
+          <w:sz w:val="40"/>
+          <w:szCs w:val="40"/>
+          <w:u w:val="single"/>
         </w:rPr>
         <w:t>Business Context:</w:t>
       </w:r>
@@ -409,7 +411,6 @@
         <w:rPr>
           <w:rFonts w:ascii="Segoe UI Emoji" w:hAnsi="Segoe UI Emoji" w:cs="Segoe UI Emoji"/>
         </w:rPr>
-        <w:lastRenderedPageBreak/>
         <w:t>🤖</w:t>
       </w:r>
       <w:r>
@@ -441,7 +442,7 @@
           <w:b/>
           <w:bCs/>
         </w:rPr>
-        <w:t>Phase 4 — BI Dashboard (Power BI or Tableau)</w:t>
+        <w:t>Phase 4 — BI Dashboard (Power BI )</w:t>
       </w:r>
     </w:p>
     <w:p>
@@ -480,22 +481,21 @@
     </w:p>
     <w:p>
       <w:pPr>
-        <w:pStyle w:val="Heading3"/>
-        <w:rPr>
-          <w:b/>
-          <w:bCs/>
-          <w:u w:val="thick"/>
+        <w:pStyle w:val="Heading1"/>
+        <w:rPr>
+          <w:b/>
+          <w:bCs/>
+          <w:u w:val="single"/>
         </w:rPr>
       </w:pPr>
       <w:r>
         <w:rPr>
           <w:rStyle w:val="Heading2Char"/>
-          <w:rFonts w:asciiTheme="minorHAnsi" w:hAnsiTheme="minorHAnsi"/>
-          <w:b/>
-          <w:bCs/>
-          <w:sz w:val="28"/>
-          <w:szCs w:val="28"/>
-          <w:u w:val="thick"/>
+          <w:b/>
+          <w:bCs/>
+          <w:sz w:val="40"/>
+          <w:szCs w:val="40"/>
+          <w:u w:val="single"/>
         </w:rPr>
         <w:t>Phase 1 — Data Understanding &amp; Setup</w:t>
       </w:r>
@@ -2225,7 +2225,6 @@
         <w:jc w:val="both"/>
       </w:pPr>
       <w:r>
-        <w:lastRenderedPageBreak/>
         <w:t xml:space="preserve">The </w:t>
       </w:r>
       <w:r>
@@ -2662,7 +2661,6 @@
           <w:kern w:val="0"/>
           <w14:ligatures w14:val="none"/>
         </w:rPr>
-        <w:lastRenderedPageBreak/>
         <w:t>Null (H₀):</w:t>
       </w:r>
       <w:r>
@@ -3676,7 +3674,6 @@
         <w:rPr>
           <w:noProof/>
         </w:rPr>
-        <w:lastRenderedPageBreak/>
         <w:drawing>
           <wp:inline distT="0" distB="0" distL="0" distR="0" wp14:anchorId="19781922" wp14:editId="3404C582">
             <wp:extent cx="5263515" cy="4158615"/>
@@ -3952,7 +3949,6 @@
           <w:i/>
           <w:iCs/>
         </w:rPr>
-        <w:lastRenderedPageBreak/>
         <w:t>p</w:t>
       </w:r>
       <w:r>
@@ -4193,7 +4189,6 @@
           <w:bCs/>
           <w:u w:val="single"/>
         </w:rPr>
-        <w:lastRenderedPageBreak/>
         <w:t>ANOVA Test</w:t>
       </w:r>
     </w:p>
@@ -4294,7 +4289,7 @@
           <w14:ligatures w14:val="none"/>
         </w:rPr>
         <w:pict w14:anchorId="12606276">
-          <v:rect id="_x0000_i1158" style="width:0;height:1.5pt" o:hralign="center" o:hrstd="t" o:hr="t" fillcolor="#a0a0a0" stroked="f"/>
+          <v:rect id="_x0000_i1026" style="width:0;height:1.5pt" o:hralign="center" o:hrstd="t" o:hr="t" fillcolor="#a0a0a0" stroked="f"/>
         </w:pict>
       </w:r>
     </w:p>
@@ -4995,8 +4990,8 @@
         <w:rPr>
           <w:b/>
           <w:bCs/>
-        </w:rPr>
-        <w:lastRenderedPageBreak/>
+          <w:noProof/>
+        </w:rPr>
         <w:drawing>
           <wp:inline distT="0" distB="0" distL="0" distR="0" wp14:anchorId="20E640BE" wp14:editId="2B7C4FF2">
             <wp:extent cx="4781550" cy="5000625"/>
@@ -5547,7 +5542,6 @@
           <w:kern w:val="0"/>
           <w14:ligatures w14:val="none"/>
         </w:rPr>
-        <w:lastRenderedPageBreak/>
         <w:t>Retired</w:t>
       </w:r>
       <w:r>
@@ -7090,7 +7084,6 @@
           <w:kern w:val="0"/>
           <w14:ligatures w14:val="none"/>
         </w:rPr>
-        <w:lastRenderedPageBreak/>
         <w:t>🧩</w:t>
       </w:r>
       <w:r>
@@ -7907,7 +7900,6 @@
           <w:kern w:val="0"/>
           <w14:ligatures w14:val="none"/>
         </w:rPr>
-        <w:lastRenderedPageBreak/>
         <w:t>Use concise, high-impact scripts or SMS/email for busy professionals.</w:t>
       </w:r>
     </w:p>
@@ -8217,35 +8209,2111 @@
     </w:p>
     <w:p>
       <w:pPr>
+        <w:pStyle w:val="Heading1"/>
+        <w:rPr>
+          <w:b/>
+          <w:bCs/>
+          <w:u w:val="single"/>
+        </w:rPr>
+      </w:pPr>
+      <w:r>
+        <w:rPr>
+          <w:rFonts w:ascii="Segoe UI Emoji" w:hAnsi="Segoe UI Emoji" w:cs="Segoe UI Emoji"/>
+          <w:b/>
+          <w:bCs/>
+          <w:u w:val="single"/>
+        </w:rPr>
+        <w:t>🤖</w:t>
+      </w:r>
+      <w:r>
+        <w:rPr>
+          <w:b/>
+          <w:bCs/>
+          <w:u w:val="single"/>
+        </w:rPr>
+        <w:t xml:space="preserve"> Phase 3 — Predictive Modeling</w:t>
+      </w:r>
+    </w:p>
+    <w:p>
+      <w:pPr>
+        <w:rPr>
+          <w:b/>
+          <w:bCs/>
+        </w:rPr>
+      </w:pPr>
+      <w:r>
+        <w:rPr>
+          <w:b/>
+          <w:bCs/>
+        </w:rPr>
+        <w:t>Bank Marketing Campaign — Predictive Modeling &amp; Deployment Report</w:t>
+      </w:r>
+    </w:p>
+    <w:p>
+      <w:pPr>
         <w:pStyle w:val="Heading2"/>
         <w:rPr>
           <w:b/>
           <w:bCs/>
-          <w:color w:val="auto"/>
           <w:u w:val="single"/>
         </w:rPr>
       </w:pPr>
       <w:r>
         <w:rPr>
+          <w:b/>
+          <w:bCs/>
+          <w:u w:val="single"/>
+        </w:rPr>
+        <w:t>1. Project Overview</w:t>
+      </w:r>
+    </w:p>
+    <w:p>
+      <w:r>
+        <w:t>This project aims to predict whether a banking client will subscribe to a term deposit based on demographic, financial, and campaign data.</w:t>
+      </w:r>
+      <w:r>
+        <w:br/>
+        <w:t xml:space="preserve">By leveraging machine learning and statistical analysis, the objective is to identify high-potential customers </w:t>
+      </w:r>
+      <w:r>
+        <w:rPr>
+          <w:i/>
+          <w:iCs/>
+        </w:rPr>
+        <w:t>before</w:t>
+      </w:r>
+      <w:r>
+        <w:t xml:space="preserve"> outreach, enabling the bank to optimize campaign targeting and reduce marketing costs.</w:t>
+      </w:r>
+      <w:r>
+        <w:br/>
+        <w:t xml:space="preserve">All models were designed to be </w:t>
+      </w:r>
+      <w:r>
+        <w:rPr>
+          <w:b/>
+          <w:bCs/>
+        </w:rPr>
+        <w:t>interpretable, leakage-free, and deployable</w:t>
+      </w:r>
+      <w:r>
+        <w:t xml:space="preserve"> for real-world decision-making.</w:t>
+      </w:r>
+    </w:p>
+    <w:p>
+      <w:r>
+        <w:pict w14:anchorId="5BB83728">
+          <v:rect id="_x0000_i1111" style="width:0;height:1.5pt" o:hralign="center" o:hrstd="t" o:hr="t" fillcolor="#a0a0a0" stroked="f"/>
+        </w:pict>
+      </w:r>
+    </w:p>
+    <w:p>
+      <w:pPr>
+        <w:pStyle w:val="Heading2"/>
+        <w:rPr>
+          <w:b/>
+          <w:bCs/>
+          <w:u w:val="single"/>
+        </w:rPr>
+      </w:pPr>
+      <w:r>
+        <w:rPr>
+          <w:b/>
+          <w:bCs/>
+          <w:u w:val="single"/>
+        </w:rPr>
+        <w:t>2. Data Summary</w:t>
+      </w:r>
+    </w:p>
+    <w:p>
+      <w:pPr>
+        <w:numPr>
+          <w:ilvl w:val="0"/>
+          <w:numId w:val="21"/>
+        </w:numPr>
+      </w:pPr>
+      <w:r>
+        <w:rPr>
+          <w:b/>
+          <w:bCs/>
+        </w:rPr>
+        <w:t>Dataset:</w:t>
+      </w:r>
+      <w:r>
+        <w:t xml:space="preserve"> UCI Bank Marketing Dataset (bank-full.csv)</w:t>
+      </w:r>
+    </w:p>
+    <w:p>
+      <w:pPr>
+        <w:numPr>
+          <w:ilvl w:val="0"/>
+          <w:numId w:val="21"/>
+        </w:numPr>
+      </w:pPr>
+      <w:r>
+        <w:rPr>
+          <w:b/>
+          <w:bCs/>
+        </w:rPr>
+        <w:t>Size:</w:t>
+      </w:r>
+      <w:r>
+        <w:t xml:space="preserve"> 45,211 records × 17 features</w:t>
+      </w:r>
+    </w:p>
+    <w:p>
+      <w:pPr>
+        <w:numPr>
+          <w:ilvl w:val="0"/>
+          <w:numId w:val="21"/>
+        </w:numPr>
+      </w:pPr>
+      <w:r>
+        <w:rPr>
+          <w:b/>
+          <w:bCs/>
+        </w:rPr>
+        <w:t>Target Variable:</w:t>
+      </w:r>
+      <w:r>
+        <w:t xml:space="preserve"> y — client subscribed (yes/no)</w:t>
+      </w:r>
+    </w:p>
+    <w:p>
+      <w:pPr>
+        <w:numPr>
+          <w:ilvl w:val="0"/>
+          <w:numId w:val="21"/>
+        </w:numPr>
+      </w:pPr>
+      <w:r>
+        <w:rPr>
+          <w:b/>
+          <w:bCs/>
+        </w:rPr>
+        <w:t>Key Features:</w:t>
+      </w:r>
+      <w:r>
+        <w:t xml:space="preserve"> age, job, marital, education, balance, housing, loan, contact, month, </w:t>
+      </w:r>
+      <w:proofErr w:type="spellStart"/>
+      <w:r>
+        <w:t>poutcome</w:t>
+      </w:r>
+      <w:proofErr w:type="spellEnd"/>
+    </w:p>
+    <w:p>
+      <w:pPr>
+        <w:numPr>
+          <w:ilvl w:val="0"/>
+          <w:numId w:val="21"/>
+        </w:numPr>
+      </w:pPr>
+      <w:r>
+        <w:rPr>
+          <w:b/>
+          <w:bCs/>
+        </w:rPr>
+        <w:t>Removed Feature:</w:t>
+      </w:r>
+      <w:r>
+        <w:t xml:space="preserve"> duration — represents call length, known only post-contact, hence </w:t>
+      </w:r>
+      <w:r>
+        <w:rPr>
+          <w:b/>
+          <w:bCs/>
+        </w:rPr>
+        <w:t>excluded to avoid data leakage</w:t>
+      </w:r>
+      <w:r>
+        <w:t>.</w:t>
+      </w:r>
+    </w:p>
+    <w:p>
+      <w:r>
+        <w:pict w14:anchorId="4528DFE2">
+          <v:rect id="_x0000_i1112" style="width:0;height:1.5pt" o:hralign="center" o:hrstd="t" o:hr="t" fillcolor="#a0a0a0" stroked="f"/>
+        </w:pict>
+      </w:r>
+    </w:p>
+    <w:p>
+      <w:pPr>
+        <w:pStyle w:val="Heading2"/>
+        <w:rPr>
+          <w:b/>
+          <w:bCs/>
+          <w:u w:val="single"/>
+        </w:rPr>
+      </w:pPr>
+      <w:r>
+        <w:rPr>
+          <w:b/>
+          <w:bCs/>
+          <w:u w:val="single"/>
+        </w:rPr>
+        <w:t>3</w:t>
+      </w:r>
+      <w:r>
+        <w:rPr>
+          <w:b/>
+          <w:bCs/>
+          <w:u w:val="single"/>
+        </w:rPr>
+        <w:t>. Feature Engineering</w:t>
+      </w:r>
+    </w:p>
+    <w:p>
+      <w:pPr>
+        <w:numPr>
+          <w:ilvl w:val="0"/>
+          <w:numId w:val="23"/>
+        </w:numPr>
+      </w:pPr>
+      <w:r>
+        <w:rPr>
+          <w:b/>
+          <w:bCs/>
+        </w:rPr>
+        <w:t>Seasonality Encoding:</w:t>
+      </w:r>
+      <w:r>
+        <w:t xml:space="preserve"> </w:t>
+      </w:r>
+      <w:proofErr w:type="spellStart"/>
+      <w:r>
+        <w:t>month_num</w:t>
+      </w:r>
+      <w:proofErr w:type="spellEnd"/>
+      <w:r>
+        <w:t xml:space="preserve"> (1–12) derived from campaign month.</w:t>
+      </w:r>
+    </w:p>
+    <w:p>
+      <w:pPr>
+        <w:numPr>
+          <w:ilvl w:val="0"/>
+          <w:numId w:val="23"/>
+        </w:numPr>
+      </w:pPr>
+      <w:r>
+        <w:rPr>
+          <w:b/>
+          <w:bCs/>
+        </w:rPr>
+        <w:t>Recency Indicator:</w:t>
+      </w:r>
+      <w:r>
+        <w:t xml:space="preserve"> </w:t>
+      </w:r>
+      <w:proofErr w:type="spellStart"/>
+      <w:r>
+        <w:t>was_contacted_before</w:t>
+      </w:r>
+      <w:proofErr w:type="spellEnd"/>
+      <w:r>
+        <w:t xml:space="preserve"> from </w:t>
+      </w:r>
+      <w:proofErr w:type="spellStart"/>
+      <w:r>
+        <w:t>pdays</w:t>
+      </w:r>
+      <w:proofErr w:type="spellEnd"/>
+      <w:r>
+        <w:t xml:space="preserve"> (previous contact history).</w:t>
+      </w:r>
+    </w:p>
+    <w:p>
+      <w:pPr>
+        <w:numPr>
+          <w:ilvl w:val="0"/>
+          <w:numId w:val="23"/>
+        </w:numPr>
+      </w:pPr>
+      <w:r>
+        <w:rPr>
+          <w:b/>
+          <w:bCs/>
+        </w:rPr>
+        <w:t>Balance Transformation:</w:t>
+      </w:r>
+      <w:r>
+        <w:t xml:space="preserve"> </w:t>
+      </w:r>
+      <w:proofErr w:type="spellStart"/>
+      <w:r>
+        <w:t>balance_log</w:t>
+      </w:r>
+      <w:proofErr w:type="spellEnd"/>
+      <w:r>
+        <w:t xml:space="preserve"> to reduce skewness.</w:t>
+      </w:r>
+    </w:p>
+    <w:p>
+      <w:pPr>
+        <w:numPr>
+          <w:ilvl w:val="0"/>
+          <w:numId w:val="23"/>
+        </w:numPr>
+      </w:pPr>
+      <w:r>
+        <w:rPr>
+          <w:b/>
+          <w:bCs/>
+        </w:rPr>
+        <w:t>Categorical Encoding:</w:t>
+      </w:r>
+      <w:r>
+        <w:t xml:space="preserve"> One-Hot Encoding for nominal features.</w:t>
+      </w:r>
+    </w:p>
+    <w:p>
+      <w:pPr>
+        <w:numPr>
+          <w:ilvl w:val="0"/>
+          <w:numId w:val="23"/>
+        </w:numPr>
+      </w:pPr>
+      <w:r>
+        <w:rPr>
+          <w:b/>
+          <w:bCs/>
+        </w:rPr>
+        <w:t>Scaling:</w:t>
+      </w:r>
+      <w:r>
+        <w:t xml:space="preserve"> Standardization of numeric variables for linear models and SVM.</w:t>
+      </w:r>
+    </w:p>
+    <w:p>
+      <w:r>
+        <w:t>This structured pipeline ensured consistent preprocessing across all model experiments.</w:t>
+      </w:r>
+    </w:p>
+    <w:p>
+      <w:r>
+        <w:pict w14:anchorId="45BFB934">
+          <v:rect id="_x0000_i1114" style="width:0;height:1.5pt" o:hralign="center" o:hrstd="t" o:hr="t" fillcolor="#a0a0a0" stroked="f"/>
+        </w:pict>
+      </w:r>
+    </w:p>
+    <w:p>
+      <w:pPr>
+        <w:pStyle w:val="Heading2"/>
+        <w:rPr>
+          <w:b/>
+          <w:bCs/>
+          <w:u w:val="single"/>
+        </w:rPr>
+      </w:pPr>
+      <w:r>
+        <w:rPr>
+          <w:b/>
+          <w:bCs/>
+          <w:u w:val="single"/>
+        </w:rPr>
+        <w:t>4</w:t>
+      </w:r>
+      <w:r>
+        <w:rPr>
+          <w:b/>
+          <w:bCs/>
+          <w:u w:val="single"/>
+        </w:rPr>
+        <w:t>. Modeling Approach</w:t>
+      </w:r>
+    </w:p>
+    <w:p>
+      <w:r>
+        <w:t>Each model underwent the same disciplined process:</w:t>
+      </w:r>
+    </w:p>
+    <w:p>
+      <w:pPr>
+        <w:numPr>
+          <w:ilvl w:val="0"/>
+          <w:numId w:val="24"/>
+        </w:numPr>
+      </w:pPr>
+      <w:r>
+        <w:rPr>
+          <w:b/>
+          <w:bCs/>
+        </w:rPr>
+        <w:t>Assumption Checks:</w:t>
+      </w:r>
+      <w:r>
+        <w:t xml:space="preserve"> Multicollinearity (VIF), linearity, and independence.</w:t>
+      </w:r>
+    </w:p>
+    <w:p>
+      <w:pPr>
+        <w:numPr>
+          <w:ilvl w:val="0"/>
+          <w:numId w:val="24"/>
+        </w:numPr>
+      </w:pPr>
+      <w:r>
+        <w:rPr>
+          <w:b/>
+          <w:bCs/>
+        </w:rPr>
+        <w:t>Bias–Variance Evaluation:</w:t>
+      </w:r>
+      <w:r>
+        <w:t xml:space="preserve"> Learning curves to detect overfitting/underfitting.</w:t>
+      </w:r>
+    </w:p>
+    <w:p>
+      <w:pPr>
+        <w:numPr>
+          <w:ilvl w:val="0"/>
+          <w:numId w:val="24"/>
+        </w:numPr>
+      </w:pPr>
+      <w:r>
+        <w:rPr>
+          <w:b/>
+          <w:bCs/>
+        </w:rPr>
+        <w:t>Feature Selection:</w:t>
+      </w:r>
+      <w:r>
+        <w:t xml:space="preserve"> Used model-based selection (</w:t>
+      </w:r>
+      <w:proofErr w:type="spellStart"/>
+      <w:r>
+        <w:t>SelectFromModel</w:t>
+      </w:r>
+      <w:proofErr w:type="spellEnd"/>
+      <w:r>
+        <w:t>) and importance ranking.</w:t>
+      </w:r>
+    </w:p>
+    <w:p>
+      <w:pPr>
+        <w:numPr>
+          <w:ilvl w:val="0"/>
+          <w:numId w:val="24"/>
+        </w:numPr>
+      </w:pPr>
+      <w:r>
+        <w:rPr>
+          <w:b/>
+          <w:bCs/>
+        </w:rPr>
+        <w:t>Hyperparameter Optimization:</w:t>
+      </w:r>
+      <w:r>
+        <w:t xml:space="preserve"> </w:t>
+      </w:r>
+      <w:proofErr w:type="spellStart"/>
+      <w:r>
+        <w:t>GridSearchCV</w:t>
+      </w:r>
+      <w:proofErr w:type="spellEnd"/>
+      <w:r>
+        <w:t xml:space="preserve"> with stratified 5-fold cross-validation.</w:t>
+      </w:r>
+    </w:p>
+    <w:p>
+      <w:pPr>
+        <w:numPr>
+          <w:ilvl w:val="0"/>
+          <w:numId w:val="24"/>
+        </w:numPr>
+      </w:pPr>
+      <w:r>
+        <w:rPr>
+          <w:b/>
+          <w:bCs/>
+        </w:rPr>
+        <w:t>Evaluation:</w:t>
+      </w:r>
+      <w:r>
+        <w:t xml:space="preserve"> Compared on validation and unseen test sets using Accuracy, ROC-AUC, Precision, and Recall.</w:t>
+      </w:r>
+    </w:p>
+    <w:p>
+      <w:r>
+        <w:pict w14:anchorId="6730E651">
+          <v:rect id="_x0000_i1115" style="width:0;height:1.5pt" o:hralign="center" o:hrstd="t" o:hr="t" fillcolor="#a0a0a0" stroked="f"/>
+        </w:pict>
+      </w:r>
+    </w:p>
+    <w:p>
+      <w:pPr>
+        <w:pStyle w:val="Heading2"/>
+        <w:rPr>
+          <w:b/>
+          <w:bCs/>
+          <w:u w:val="single"/>
+        </w:rPr>
+      </w:pPr>
+      <w:r>
+        <w:rPr>
+          <w:b/>
+          <w:bCs/>
+          <w:u w:val="single"/>
+        </w:rPr>
+        <w:t>5</w:t>
+      </w:r>
+      <w:r>
+        <w:rPr>
+          <w:b/>
+          <w:bCs/>
+          <w:u w:val="single"/>
+        </w:rPr>
+        <w:t>. Model Summaries</w:t>
+      </w:r>
+    </w:p>
+    <w:p>
+      <w:pPr>
+        <w:pStyle w:val="Heading3"/>
+        <w:rPr>
+          <w:b/>
+          <w:bCs/>
+        </w:rPr>
+      </w:pPr>
+      <w:r>
+        <w:rPr>
+          <w:b/>
+          <w:bCs/>
+        </w:rPr>
+        <w:t>5</w:t>
+      </w:r>
+      <w:r>
+        <w:rPr>
+          <w:b/>
+          <w:bCs/>
+        </w:rPr>
+        <w:t>.1 Logistic Regression</w:t>
+      </w:r>
+    </w:p>
+    <w:p>
+      <w:r>
+        <w:t>A simple yet powerful baseline model that demonstrated excellent generalization and interpretability.</w:t>
+      </w:r>
+    </w:p>
+    <w:p>
+      <w:pPr>
+        <w:numPr>
+          <w:ilvl w:val="0"/>
+          <w:numId w:val="25"/>
+        </w:numPr>
+      </w:pPr>
+      <w:r>
+        <w:rPr>
+          <w:b/>
+          <w:bCs/>
+        </w:rPr>
+        <w:t>Validation ROC-AUC:</w:t>
+      </w:r>
+      <w:r>
+        <w:t xml:space="preserve"> 0.889</w:t>
+      </w:r>
+      <w:r>
+        <w:t> </w:t>
+      </w:r>
+      <w:r>
+        <w:t>|</w:t>
+      </w:r>
+      <w:r>
+        <w:t> </w:t>
+      </w:r>
+      <w:r>
+        <w:rPr>
+          <w:b/>
+          <w:bCs/>
+        </w:rPr>
+        <w:t>Test ROC-AUC:</w:t>
+      </w:r>
+      <w:r>
+        <w:t xml:space="preserve"> 0.887</w:t>
+      </w:r>
+    </w:p>
+    <w:p>
+      <w:pPr>
+        <w:numPr>
+          <w:ilvl w:val="0"/>
+          <w:numId w:val="25"/>
+        </w:numPr>
+      </w:pPr>
+      <w:r>
+        <w:rPr>
+          <w:b/>
+          <w:bCs/>
+        </w:rPr>
+        <w:t>Accuracy:</w:t>
+      </w:r>
+      <w:r>
+        <w:t xml:space="preserve"> ≈82–83%</w:t>
+      </w:r>
+    </w:p>
+    <w:p>
+      <w:pPr>
+        <w:numPr>
+          <w:ilvl w:val="0"/>
+          <w:numId w:val="25"/>
+        </w:numPr>
+      </w:pPr>
+      <w:r>
+        <w:t>High recall (~0.78) for potential subscribers, critical for marketing reach.</w:t>
+      </w:r>
+    </w:p>
+    <w:p>
+      <w:pPr>
+        <w:numPr>
+          <w:ilvl w:val="0"/>
+          <w:numId w:val="25"/>
+        </w:numPr>
+      </w:pPr>
+      <w:r>
+        <w:t>Regularization (L2) and feature pruning mitigated multicollinearity.</w:t>
+      </w:r>
+    </w:p>
+    <w:p>
+      <w:r>
+        <w:rPr>
+          <w:b/>
+          <w:bCs/>
+        </w:rPr>
+        <w:t>Insight:</w:t>
+      </w:r>
+      <w:r>
+        <w:t xml:space="preserve"> Logistic regression offered strong, stable performance and interpretability — a reliable foundation for further improvement.</w:t>
+      </w:r>
+    </w:p>
+    <w:p>
+      <w:r>
+        <w:pict w14:anchorId="5A0096E1">
+          <v:rect id="_x0000_i1116" style="width:0;height:1.5pt" o:hralign="center" o:hrstd="t" o:hr="t" fillcolor="#a0a0a0" stroked="f"/>
+        </w:pict>
+      </w:r>
+    </w:p>
+    <w:p>
+      <w:pPr>
+        <w:pStyle w:val="Heading3"/>
+        <w:rPr>
+          <w:b/>
+          <w:bCs/>
+        </w:rPr>
+      </w:pPr>
+      <w:r>
+        <w:rPr>
+          <w:b/>
+          <w:bCs/>
+        </w:rPr>
+        <w:t>5</w:t>
+      </w:r>
+      <w:r>
+        <w:rPr>
+          <w:b/>
+          <w:bCs/>
+        </w:rPr>
+        <w:t>.2 Random Forest</w:t>
+      </w:r>
+    </w:p>
+    <w:p>
+      <w:r>
+        <w:t>Two versions were trained to study the impact of duration.</w:t>
+      </w:r>
+    </w:p>
+    <w:p>
+      <w:pPr>
+        <w:rPr>
+          <w:b/>
+          <w:bCs/>
+        </w:rPr>
+      </w:pPr>
+      <w:r>
+        <w:rPr>
+          <w:b/>
+          <w:bCs/>
+        </w:rPr>
+        <w:t>Model 1 — With Duration</w:t>
+      </w:r>
+    </w:p>
+    <w:p>
+      <w:pPr>
+        <w:numPr>
+          <w:ilvl w:val="0"/>
+          <w:numId w:val="26"/>
+        </w:numPr>
+      </w:pPr>
+      <w:r>
+        <w:rPr>
+          <w:b/>
+          <w:bCs/>
+        </w:rPr>
+        <w:t>Validation ROC-AUC:</w:t>
+      </w:r>
+      <w:r>
+        <w:t xml:space="preserve"> 0.921</w:t>
+      </w:r>
+      <w:r>
+        <w:t> </w:t>
+      </w:r>
+      <w:r>
+        <w:t>|</w:t>
+      </w:r>
+      <w:r>
+        <w:t> </w:t>
+      </w:r>
+      <w:r>
+        <w:rPr>
+          <w:b/>
+          <w:bCs/>
+        </w:rPr>
+        <w:t>Test ROC-AUC:</w:t>
+      </w:r>
+      <w:r>
+        <w:t xml:space="preserve"> 0.924</w:t>
+      </w:r>
+    </w:p>
+    <w:p>
+      <w:pPr>
+        <w:numPr>
+          <w:ilvl w:val="0"/>
+          <w:numId w:val="26"/>
+        </w:numPr>
+      </w:pPr>
+      <w:r>
+        <w:t>Exceptional accuracy but relied heavily on duration, making it unsuitable for pre-call predictions.</w:t>
+      </w:r>
+    </w:p>
+    <w:p>
+      <w:pPr>
+        <w:numPr>
+          <w:ilvl w:val="0"/>
+          <w:numId w:val="26"/>
+        </w:numPr>
+      </w:pPr>
+      <w:r>
+        <w:t xml:space="preserve">Served as a </w:t>
+      </w:r>
+      <w:r>
+        <w:rPr>
+          <w:b/>
+          <w:bCs/>
+        </w:rPr>
+        <w:t>post-campaign diagnostic model</w:t>
+      </w:r>
+      <w:r>
+        <w:t xml:space="preserve"> revealing behavioral drivers.</w:t>
+      </w:r>
+    </w:p>
+    <w:p>
+      <w:pPr>
+        <w:rPr>
+          <w:b/>
+          <w:bCs/>
+        </w:rPr>
+      </w:pPr>
+      <w:r>
+        <w:rPr>
+          <w:b/>
+          <w:bCs/>
+        </w:rPr>
+        <w:t>Model 2 — Without Duration</w:t>
+      </w:r>
+    </w:p>
+    <w:p>
+      <w:pPr>
+        <w:numPr>
+          <w:ilvl w:val="0"/>
+          <w:numId w:val="27"/>
+        </w:numPr>
+      </w:pPr>
+      <w:r>
+        <w:rPr>
+          <w:b/>
+          <w:bCs/>
+        </w:rPr>
+        <w:t>Validation ROC-AUC:</w:t>
+      </w:r>
+      <w:r>
+        <w:t xml:space="preserve"> 0.788</w:t>
+      </w:r>
+      <w:r>
+        <w:t> </w:t>
+      </w:r>
+      <w:r>
+        <w:t>|</w:t>
+      </w:r>
+      <w:r>
+        <w:t> </w:t>
+      </w:r>
+      <w:r>
+        <w:rPr>
+          <w:b/>
+          <w:bCs/>
+        </w:rPr>
+        <w:t>Test ROC-AUC:</w:t>
+      </w:r>
+      <w:r>
+        <w:t xml:space="preserve"> 0.783</w:t>
+      </w:r>
+    </w:p>
+    <w:p>
+      <w:pPr>
+        <w:numPr>
+          <w:ilvl w:val="0"/>
+          <w:numId w:val="27"/>
+        </w:numPr>
+      </w:pPr>
+      <w:r>
+        <w:t>More realistic for deployment.</w:t>
+      </w:r>
+    </w:p>
+    <w:p>
+      <w:pPr>
+        <w:numPr>
+          <w:ilvl w:val="0"/>
+          <w:numId w:val="27"/>
+        </w:numPr>
+      </w:pPr>
+      <w:r>
+        <w:t xml:space="preserve">Key predictors: </w:t>
+      </w:r>
+      <w:proofErr w:type="spellStart"/>
+      <w:r>
+        <w:t>poutcome_success</w:t>
+      </w:r>
+      <w:proofErr w:type="spellEnd"/>
+      <w:r>
+        <w:t xml:space="preserve">, </w:t>
+      </w:r>
+      <w:proofErr w:type="spellStart"/>
+      <w:r>
+        <w:t>month_num</w:t>
+      </w:r>
+      <w:proofErr w:type="spellEnd"/>
+      <w:r>
+        <w:t xml:space="preserve">, </w:t>
+      </w:r>
+      <w:proofErr w:type="spellStart"/>
+      <w:r>
+        <w:t>balance_log</w:t>
+      </w:r>
+      <w:proofErr w:type="spellEnd"/>
+      <w:r>
+        <w:t>, age.</w:t>
+      </w:r>
+    </w:p>
+    <w:p>
+      <w:pPr>
+        <w:numPr>
+          <w:ilvl w:val="0"/>
+          <w:numId w:val="27"/>
+        </w:numPr>
+      </w:pPr>
+      <w:r>
+        <w:t>Balanced recall and precision, showing solid predictive ability even without leaked data.</w:t>
+      </w:r>
+    </w:p>
+    <w:p>
+      <w:r>
+        <w:rPr>
+          <w:b/>
+          <w:bCs/>
+        </w:rPr>
+        <w:t>Insight:</w:t>
+      </w:r>
+      <w:r>
+        <w:t xml:space="preserve"> Removing duration reduced AUC but preserved interpretability and fairness, proving this model’s reliability for operational use.</w:t>
+      </w:r>
+    </w:p>
+    <w:p>
+      <w:r>
+        <w:pict w14:anchorId="63A90D54">
+          <v:rect id="_x0000_i1117" style="width:0;height:1.5pt" o:hralign="center" o:hrstd="t" o:hr="t" fillcolor="#a0a0a0" stroked="f"/>
+        </w:pict>
+      </w:r>
+    </w:p>
+    <w:p>
+      <w:pPr>
+        <w:pStyle w:val="Heading3"/>
+        <w:rPr>
+          <w:b/>
+          <w:bCs/>
+        </w:rPr>
+      </w:pPr>
+      <w:r>
+        <w:rPr>
+          <w:b/>
+          <w:bCs/>
+        </w:rPr>
+        <w:t>5</w:t>
+      </w:r>
+      <w:r>
+        <w:rPr>
+          <w:b/>
+          <w:bCs/>
+        </w:rPr>
+        <w:t xml:space="preserve">.3 </w:t>
+      </w:r>
+      <w:proofErr w:type="spellStart"/>
+      <w:r>
+        <w:rPr>
+          <w:b/>
+          <w:bCs/>
+        </w:rPr>
+        <w:t>XGBoost</w:t>
+      </w:r>
+      <w:proofErr w:type="spellEnd"/>
+      <w:r>
+        <w:rPr>
+          <w:b/>
+          <w:bCs/>
+        </w:rPr>
+        <w:t xml:space="preserve"> (No Duration)</w:t>
+      </w:r>
+    </w:p>
+    <w:p>
+      <w:r>
+        <w:t>The most balanced and robust model among all.</w:t>
+      </w:r>
+    </w:p>
+    <w:p>
+      <w:pPr>
+        <w:numPr>
+          <w:ilvl w:val="0"/>
+          <w:numId w:val="28"/>
+        </w:numPr>
+      </w:pPr>
+      <w:r>
+        <w:rPr>
+          <w:b/>
+          <w:bCs/>
+        </w:rPr>
+        <w:t>Validation ROC-AUC:</w:t>
+      </w:r>
+      <w:r>
+        <w:t xml:space="preserve"> 0.807</w:t>
+      </w:r>
+      <w:r>
+        <w:t> </w:t>
+      </w:r>
+      <w:r>
+        <w:t>|</w:t>
+      </w:r>
+      <w:r>
+        <w:t> </w:t>
+      </w:r>
+      <w:r>
+        <w:rPr>
+          <w:b/>
+          <w:bCs/>
+        </w:rPr>
+        <w:t>Test ROC-AUC:</w:t>
+      </w:r>
+      <w:r>
+        <w:t xml:space="preserve"> 0.805</w:t>
+      </w:r>
+    </w:p>
+    <w:p>
+      <w:pPr>
+        <w:numPr>
+          <w:ilvl w:val="0"/>
+          <w:numId w:val="28"/>
+        </w:numPr>
+      </w:pPr>
+      <w:r>
+        <w:rPr>
+          <w:b/>
+          <w:bCs/>
+        </w:rPr>
+        <w:t>Accuracy:</w:t>
+      </w:r>
+      <w:r>
+        <w:t xml:space="preserve"> ~83% on both sets — excellent generalization.</w:t>
+      </w:r>
+    </w:p>
+    <w:p>
+      <w:pPr>
+        <w:numPr>
+          <w:ilvl w:val="0"/>
+          <w:numId w:val="28"/>
+        </w:numPr>
+      </w:pPr>
+      <w:r>
+        <w:t>Mild overfitting observed but controlled with cross-validation.</w:t>
+      </w:r>
+    </w:p>
+    <w:p>
+      <w:pPr>
+        <w:numPr>
+          <w:ilvl w:val="0"/>
+          <w:numId w:val="28"/>
+        </w:numPr>
+      </w:pPr>
+      <w:r>
+        <w:t xml:space="preserve">Top features: </w:t>
+      </w:r>
+      <w:proofErr w:type="spellStart"/>
+      <w:r>
+        <w:t>poutcome_success</w:t>
+      </w:r>
+      <w:proofErr w:type="spellEnd"/>
+      <w:r>
+        <w:t xml:space="preserve">, </w:t>
+      </w:r>
+      <w:proofErr w:type="spellStart"/>
+      <w:r>
+        <w:t>contact_unknown</w:t>
+      </w:r>
+      <w:proofErr w:type="spellEnd"/>
+      <w:r>
+        <w:t xml:space="preserve">, </w:t>
+      </w:r>
+      <w:proofErr w:type="spellStart"/>
+      <w:r>
+        <w:t>housing_yes</w:t>
+      </w:r>
+      <w:proofErr w:type="spellEnd"/>
+      <w:r>
+        <w:t xml:space="preserve">, </w:t>
+      </w:r>
+      <w:proofErr w:type="spellStart"/>
+      <w:r>
+        <w:t>balance_log</w:t>
+      </w:r>
+      <w:proofErr w:type="spellEnd"/>
+      <w:r>
+        <w:t>.</w:t>
+      </w:r>
+    </w:p>
+    <w:p>
+      <w:pPr>
+        <w:numPr>
+          <w:ilvl w:val="0"/>
+          <w:numId w:val="28"/>
+        </w:numPr>
+      </w:pPr>
+      <w:r>
+        <w:t>Feature importance aligned perfectly with domain logic — previous campaign success and contact method dominate likelihood of conversion.</w:t>
+      </w:r>
+    </w:p>
+    <w:p>
+      <w:r>
+        <w:rPr>
+          <w:b/>
+          <w:bCs/>
+        </w:rPr>
+        <w:t>Insight:</w:t>
+      </w:r>
+      <w:r>
+        <w:t xml:space="preserve"> </w:t>
+      </w:r>
+      <w:proofErr w:type="spellStart"/>
+      <w:r>
+        <w:t>XGBoost</w:t>
+      </w:r>
+      <w:proofErr w:type="spellEnd"/>
+      <w:r>
+        <w:t xml:space="preserve"> achieved a strong compromise between interpretability, accuracy, and deployment feasibility.</w:t>
+      </w:r>
+    </w:p>
+    <w:p>
+      <w:r>
+        <w:pict w14:anchorId="67713651">
+          <v:rect id="_x0000_i1118" style="width:0;height:1.5pt" o:hralign="center" o:hrstd="t" o:hr="t" fillcolor="#a0a0a0" stroked="f"/>
+        </w:pict>
+      </w:r>
+    </w:p>
+    <w:p>
+      <w:pPr>
+        <w:pStyle w:val="Heading2"/>
+        <w:rPr>
+          <w:b/>
+          <w:bCs/>
+          <w:u w:val="single"/>
+        </w:rPr>
+      </w:pPr>
+      <w:r>
+        <w:rPr>
+          <w:b/>
+          <w:bCs/>
+          <w:u w:val="single"/>
+        </w:rPr>
+        <w:t>6</w:t>
+      </w:r>
+      <w:r>
+        <w:rPr>
+          <w:b/>
+          <w:bCs/>
+          <w:u w:val="single"/>
+        </w:rPr>
+        <w:t>. Champion Model Selection</w:t>
+      </w:r>
+    </w:p>
+    <w:tbl>
+      <w:tblPr>
+        <w:tblW w:w="0" w:type="auto"/>
+        <w:tblCellSpacing w:w="15" w:type="dxa"/>
+        <w:tblBorders>
+          <w:top w:val="single" w:sz="4" w:space="0" w:color="auto"/>
+          <w:left w:val="single" w:sz="4" w:space="0" w:color="auto"/>
+          <w:bottom w:val="single" w:sz="4" w:space="0" w:color="auto"/>
+          <w:right w:val="single" w:sz="4" w:space="0" w:color="auto"/>
+          <w:insideH w:val="single" w:sz="4" w:space="0" w:color="auto"/>
+          <w:insideV w:val="single" w:sz="4" w:space="0" w:color="auto"/>
+        </w:tblBorders>
+        <w:tblCellMar>
+          <w:top w:w="15" w:type="dxa"/>
+          <w:left w:w="15" w:type="dxa"/>
+          <w:bottom w:w="15" w:type="dxa"/>
+          <w:right w:w="15" w:type="dxa"/>
+        </w:tblCellMar>
+        <w:tblLook w:val="04A0" w:firstRow="1" w:lastRow="0" w:firstColumn="1" w:lastColumn="0" w:noHBand="0" w:noVBand="1"/>
+      </w:tblPr>
+      <w:tblGrid>
+        <w:gridCol w:w="2375"/>
+        <w:gridCol w:w="1854"/>
+        <w:gridCol w:w="1252"/>
+        <w:gridCol w:w="1354"/>
+        <w:gridCol w:w="2515"/>
+      </w:tblGrid>
+      <w:tr>
+        <w:trPr>
+          <w:tblHeader/>
+          <w:tblCellSpacing w:w="15" w:type="dxa"/>
+        </w:trPr>
+        <w:tc>
+          <w:tcPr>
+            <w:tcW w:w="0" w:type="auto"/>
+            <w:vAlign w:val="center"/>
+            <w:hideMark/>
+          </w:tcPr>
+          <w:p>
+            <w:pPr>
+              <w:rPr>
+                <w:b/>
+                <w:bCs/>
+              </w:rPr>
+            </w:pPr>
+            <w:r>
+              <w:rPr>
+                <w:b/>
+                <w:bCs/>
+              </w:rPr>
+              <w:t>Model</w:t>
+            </w:r>
+          </w:p>
+        </w:tc>
+        <w:tc>
+          <w:tcPr>
+            <w:tcW w:w="0" w:type="auto"/>
+            <w:vAlign w:val="center"/>
+            <w:hideMark/>
+          </w:tcPr>
+          <w:p>
+            <w:pPr>
+              <w:rPr>
+                <w:b/>
+                <w:bCs/>
+              </w:rPr>
+            </w:pPr>
+            <w:r>
+              <w:rPr>
+                <w:b/>
+                <w:bCs/>
+              </w:rPr>
+              <w:t>Validation ROC-AUC</w:t>
+            </w:r>
+          </w:p>
+        </w:tc>
+        <w:tc>
+          <w:tcPr>
+            <w:tcW w:w="0" w:type="auto"/>
+            <w:vAlign w:val="center"/>
+            <w:hideMark/>
+          </w:tcPr>
+          <w:p>
+            <w:pPr>
+              <w:rPr>
+                <w:b/>
+                <w:bCs/>
+              </w:rPr>
+            </w:pPr>
+            <w:r>
+              <w:rPr>
+                <w:b/>
+                <w:bCs/>
+              </w:rPr>
+              <w:t>Test ROC-AUC</w:t>
+            </w:r>
+          </w:p>
+        </w:tc>
+        <w:tc>
+          <w:tcPr>
+            <w:tcW w:w="0" w:type="auto"/>
+            <w:vAlign w:val="center"/>
+            <w:hideMark/>
+          </w:tcPr>
+          <w:p>
+            <w:pPr>
+              <w:rPr>
+                <w:b/>
+                <w:bCs/>
+              </w:rPr>
+            </w:pPr>
+            <w:r>
+              <w:rPr>
+                <w:b/>
+                <w:bCs/>
+              </w:rPr>
+              <w:t>Leakage-Free</w:t>
+            </w:r>
+          </w:p>
+        </w:tc>
+        <w:tc>
+          <w:tcPr>
+            <w:tcW w:w="0" w:type="auto"/>
+            <w:vAlign w:val="center"/>
+            <w:hideMark/>
+          </w:tcPr>
+          <w:p>
+            <w:pPr>
+              <w:rPr>
+                <w:b/>
+                <w:bCs/>
+              </w:rPr>
+            </w:pPr>
+            <w:r>
+              <w:rPr>
+                <w:b/>
+                <w:bCs/>
+              </w:rPr>
+              <w:t>Notes</w:t>
+            </w:r>
+          </w:p>
+        </w:tc>
+      </w:tr>
+      <w:tr>
+        <w:trPr>
+          <w:tblCellSpacing w:w="15" w:type="dxa"/>
+        </w:trPr>
+        <w:tc>
+          <w:tcPr>
+            <w:tcW w:w="0" w:type="auto"/>
+            <w:vAlign w:val="center"/>
+            <w:hideMark/>
+          </w:tcPr>
+          <w:p>
+            <w:r>
+              <w:t>Logistic Regression</w:t>
+            </w:r>
+          </w:p>
+        </w:tc>
+        <w:tc>
+          <w:tcPr>
+            <w:tcW w:w="0" w:type="auto"/>
+            <w:vAlign w:val="center"/>
+            <w:hideMark/>
+          </w:tcPr>
+          <w:p>
+            <w:r>
+              <w:t>0.889</w:t>
+            </w:r>
+          </w:p>
+        </w:tc>
+        <w:tc>
+          <w:tcPr>
+            <w:tcW w:w="0" w:type="auto"/>
+            <w:vAlign w:val="center"/>
+            <w:hideMark/>
+          </w:tcPr>
+          <w:p>
+            <w:r>
+              <w:t>0.887</w:t>
+            </w:r>
+          </w:p>
+        </w:tc>
+        <w:tc>
+          <w:tcPr>
+            <w:tcW w:w="0" w:type="auto"/>
+            <w:vAlign w:val="center"/>
+            <w:hideMark/>
+          </w:tcPr>
+          <w:p>
+            <w:r>
+              <w:rPr>
+                <w:rFonts w:ascii="Segoe UI Emoji" w:hAnsi="Segoe UI Emoji" w:cs="Segoe UI Emoji"/>
+              </w:rPr>
+              <w:t>✅</w:t>
+            </w:r>
+          </w:p>
+        </w:tc>
+        <w:tc>
+          <w:tcPr>
+            <w:tcW w:w="0" w:type="auto"/>
+            <w:vAlign w:val="center"/>
+            <w:hideMark/>
+          </w:tcPr>
+          <w:p>
+            <w:r>
+              <w:t>Excellent baseline</w:t>
+            </w:r>
+          </w:p>
+        </w:tc>
+      </w:tr>
+      <w:tr>
+        <w:trPr>
+          <w:tblCellSpacing w:w="15" w:type="dxa"/>
+        </w:trPr>
+        <w:tc>
+          <w:tcPr>
+            <w:tcW w:w="0" w:type="auto"/>
+            <w:vAlign w:val="center"/>
+            <w:hideMark/>
+          </w:tcPr>
+          <w:p>
+            <w:r>
+              <w:t>Random Forest (No Duration)</w:t>
+            </w:r>
+          </w:p>
+        </w:tc>
+        <w:tc>
+          <w:tcPr>
+            <w:tcW w:w="0" w:type="auto"/>
+            <w:vAlign w:val="center"/>
+            <w:hideMark/>
+          </w:tcPr>
+          <w:p>
+            <w:r>
+              <w:t>0.788</w:t>
+            </w:r>
+          </w:p>
+        </w:tc>
+        <w:tc>
+          <w:tcPr>
+            <w:tcW w:w="0" w:type="auto"/>
+            <w:vAlign w:val="center"/>
+            <w:hideMark/>
+          </w:tcPr>
+          <w:p>
+            <w:r>
+              <w:t>0.783</w:t>
+            </w:r>
+          </w:p>
+        </w:tc>
+        <w:tc>
+          <w:tcPr>
+            <w:tcW w:w="0" w:type="auto"/>
+            <w:vAlign w:val="center"/>
+            <w:hideMark/>
+          </w:tcPr>
+          <w:p>
+            <w:r>
+              <w:rPr>
+                <w:rFonts w:ascii="Segoe UI Emoji" w:hAnsi="Segoe UI Emoji" w:cs="Segoe UI Emoji"/>
+              </w:rPr>
+              <w:t>✅</w:t>
+            </w:r>
+          </w:p>
+        </w:tc>
+        <w:tc>
+          <w:tcPr>
+            <w:tcW w:w="0" w:type="auto"/>
+            <w:vAlign w:val="center"/>
+            <w:hideMark/>
+          </w:tcPr>
+          <w:p>
+            <w:r>
+              <w:t>Interpretable, stable</w:t>
+            </w:r>
+          </w:p>
+        </w:tc>
+      </w:tr>
+      <w:tr>
+        <w:trPr>
+          <w:tblCellSpacing w:w="15" w:type="dxa"/>
+        </w:trPr>
+        <w:tc>
+          <w:tcPr>
+            <w:tcW w:w="0" w:type="auto"/>
+            <w:vAlign w:val="center"/>
+            <w:hideMark/>
+          </w:tcPr>
+          <w:p>
+            <w:proofErr w:type="spellStart"/>
+            <w:r>
+              <w:rPr>
+                <w:b/>
+                <w:bCs/>
+              </w:rPr>
+              <w:t>XGBoost</w:t>
+            </w:r>
+            <w:proofErr w:type="spellEnd"/>
+            <w:r>
+              <w:rPr>
+                <w:b/>
+                <w:bCs/>
+              </w:rPr>
+              <w:t xml:space="preserve"> (No Duration)</w:t>
+            </w:r>
+          </w:p>
+        </w:tc>
+        <w:tc>
+          <w:tcPr>
+            <w:tcW w:w="0" w:type="auto"/>
+            <w:vAlign w:val="center"/>
+            <w:hideMark/>
+          </w:tcPr>
+          <w:p>
+            <w:r>
+              <w:rPr>
+                <w:b/>
+                <w:bCs/>
+              </w:rPr>
+              <w:t>0.807</w:t>
+            </w:r>
+          </w:p>
+        </w:tc>
+        <w:tc>
+          <w:tcPr>
+            <w:tcW w:w="0" w:type="auto"/>
+            <w:vAlign w:val="center"/>
+            <w:hideMark/>
+          </w:tcPr>
+          <w:p>
+            <w:r>
+              <w:rPr>
+                <w:b/>
+                <w:bCs/>
+              </w:rPr>
+              <w:t>0.805</w:t>
+            </w:r>
+          </w:p>
+        </w:tc>
+        <w:tc>
+          <w:tcPr>
+            <w:tcW w:w="0" w:type="auto"/>
+            <w:vAlign w:val="center"/>
+            <w:hideMark/>
+          </w:tcPr>
+          <w:p>
+            <w:r>
+              <w:rPr>
+                <w:rFonts w:ascii="Segoe UI Emoji" w:hAnsi="Segoe UI Emoji" w:cs="Segoe UI Emoji"/>
+              </w:rPr>
+              <w:t>✅</w:t>
+            </w:r>
+          </w:p>
+        </w:tc>
+        <w:tc>
+          <w:tcPr>
+            <w:tcW w:w="0" w:type="auto"/>
+            <w:vAlign w:val="center"/>
+            <w:hideMark/>
+          </w:tcPr>
+          <w:p>
+            <w:r>
+              <w:t>Best balance &amp; generalization</w:t>
+            </w:r>
+          </w:p>
+        </w:tc>
+      </w:tr>
+    </w:tbl>
+    <w:p>
+      <w:r>
+        <w:rPr>
           <w:rFonts w:ascii="Segoe UI Emoji" w:hAnsi="Segoe UI Emoji" w:cs="Segoe UI Emoji"/>
           <w:b/>
           <w:bCs/>
-          <w:color w:val="auto"/>
+        </w:rPr>
+        <w:t>🏆</w:t>
+      </w:r>
+      <w:r>
+        <w:rPr>
+          <w:b/>
+          <w:bCs/>
+        </w:rPr>
+        <w:t xml:space="preserve"> Final Champion:</w:t>
+      </w:r>
+      <w:r>
+        <w:t xml:space="preserve"> </w:t>
+      </w:r>
+      <w:proofErr w:type="spellStart"/>
+      <w:r>
+        <w:rPr>
+          <w:b/>
+          <w:bCs/>
+        </w:rPr>
+        <w:t>XGBoost</w:t>
+      </w:r>
+      <w:proofErr w:type="spellEnd"/>
+      <w:r>
+        <w:rPr>
+          <w:b/>
+          <w:bCs/>
+        </w:rPr>
+        <w:t xml:space="preserve"> (No Duration)</w:t>
+      </w:r>
+      <w:r>
+        <w:br/>
+        <w:t>Chosen for its strong generalization, moderate complexity, and explainable, non-leaky design suitable for production.</w:t>
+      </w:r>
+    </w:p>
+    <w:p>
+      <w:r>
+        <w:pict w14:anchorId="7D3DA35B">
+          <v:rect id="_x0000_i1119" style="width:0;height:1.5pt" o:hralign="center" o:hrstd="t" o:hr="t" fillcolor="#a0a0a0" stroked="f"/>
+        </w:pict>
+      </w:r>
+    </w:p>
+    <w:p>
+      <w:pPr>
+        <w:pStyle w:val="Heading2"/>
+        <w:rPr>
+          <w:b/>
+          <w:bCs/>
           <w:u w:val="single"/>
         </w:rPr>
-        <w:t>🤖</w:t>
-      </w:r>
-      <w:r>
-        <w:rPr>
-          <w:b/>
-          <w:bCs/>
-          <w:color w:val="auto"/>
+      </w:pPr>
+      <w:r>
+        <w:rPr>
+          <w:b/>
+          <w:bCs/>
           <w:u w:val="single"/>
         </w:rPr>
-        <w:t xml:space="preserve"> Phase 3 — Predictive Modeling</w:t>
+        <w:t>7</w:t>
+      </w:r>
+      <w:r>
+        <w:rPr>
+          <w:b/>
+          <w:bCs/>
+          <w:u w:val="single"/>
+        </w:rPr>
+        <w:t>. Explainability and Insights</w:t>
+      </w:r>
+    </w:p>
+    <w:p>
+      <w:pPr>
+        <w:numPr>
+          <w:ilvl w:val="0"/>
+          <w:numId w:val="29"/>
+        </w:numPr>
+      </w:pPr>
+      <w:r>
+        <w:rPr>
+          <w:b/>
+          <w:bCs/>
+        </w:rPr>
+        <w:t>Global Importance:</w:t>
+      </w:r>
+      <w:r>
+        <w:t xml:space="preserve"> Previous campaign success, contact type, housing, and balance were dominant predictors.</w:t>
+      </w:r>
+    </w:p>
+    <w:p>
+      <w:pPr>
+        <w:numPr>
+          <w:ilvl w:val="0"/>
+          <w:numId w:val="29"/>
+        </w:numPr>
+      </w:pPr>
+      <w:r>
+        <w:rPr>
+          <w:b/>
+          <w:bCs/>
+        </w:rPr>
+        <w:t>Interpretation:</w:t>
+      </w:r>
+      <w:r>
+        <w:t xml:space="preserve"> Clients who had successful prior campaigns, higher balances, and cellular contact are more likely to subscribe.</w:t>
+      </w:r>
+    </w:p>
+    <w:p>
+      <w:pPr>
+        <w:numPr>
+          <w:ilvl w:val="0"/>
+          <w:numId w:val="29"/>
+        </w:numPr>
+      </w:pPr>
+      <w:r>
+        <w:rPr>
+          <w:b/>
+          <w:bCs/>
+        </w:rPr>
+        <w:t>Actionable Insight:</w:t>
+      </w:r>
+      <w:r>
+        <w:t xml:space="preserve"> Focus marketing efforts on re-engaging past successful customers via cellular channels, especially mid-aged clients with higher balances.</w:t>
+      </w:r>
+    </w:p>
+    <w:p>
+      <w:r>
+        <w:pict w14:anchorId="40B0C368">
+          <v:rect id="_x0000_i1120" style="width:0;height:1.5pt" o:hralign="center" o:hrstd="t" o:hr="t" fillcolor="#a0a0a0" stroked="f"/>
+        </w:pict>
+      </w:r>
+    </w:p>
+    <w:p>
+      <w:pPr>
+        <w:pStyle w:val="Heading2"/>
+        <w:rPr>
+          <w:b/>
+          <w:bCs/>
+          <w:u w:val="single"/>
+        </w:rPr>
+      </w:pPr>
+      <w:r>
+        <w:rPr>
+          <w:b/>
+          <w:bCs/>
+          <w:u w:val="single"/>
+        </w:rPr>
+        <w:t>8</w:t>
+      </w:r>
+      <w:r>
+        <w:rPr>
+          <w:b/>
+          <w:bCs/>
+          <w:u w:val="single"/>
+        </w:rPr>
+        <w:t>. Model Deployment</w:t>
+      </w:r>
+    </w:p>
+    <w:p>
+      <w:r>
+        <w:t xml:space="preserve">The champion </w:t>
+      </w:r>
+      <w:proofErr w:type="spellStart"/>
+      <w:r>
+        <w:t>XGBoost</w:t>
+      </w:r>
+      <w:proofErr w:type="spellEnd"/>
+      <w:r>
+        <w:t xml:space="preserve"> model was deployed locally using </w:t>
+      </w:r>
+      <w:proofErr w:type="spellStart"/>
+      <w:r>
+        <w:rPr>
+          <w:b/>
+          <w:bCs/>
+        </w:rPr>
+        <w:t>FastAPI</w:t>
+      </w:r>
+      <w:proofErr w:type="spellEnd"/>
+      <w:r>
+        <w:t>, enabling real-time scoring via REST API.</w:t>
+      </w:r>
+    </w:p>
+    <w:p>
+      <w:r>
+        <w:rPr>
+          <w:b/>
+          <w:bCs/>
+        </w:rPr>
+        <w:t>Endpoint:</w:t>
+      </w:r>
+      <w:r>
+        <w:t xml:space="preserve"> POST /predict</w:t>
+      </w:r>
+      <w:r>
+        <w:br/>
+      </w:r>
+      <w:r>
+        <w:rPr>
+          <w:b/>
+          <w:bCs/>
+        </w:rPr>
+        <w:t>Input:</w:t>
+      </w:r>
+      <w:r>
+        <w:t xml:space="preserve"> JSON containing customer attributes</w:t>
+      </w:r>
+      <w:r>
+        <w:br/>
+      </w:r>
+      <w:r>
+        <w:rPr>
+          <w:b/>
+          <w:bCs/>
+        </w:rPr>
+        <w:t>Output:</w:t>
+      </w:r>
+      <w:r>
+        <w:t xml:space="preserve"> Probability of subscription (0–1)</w:t>
+      </w:r>
+    </w:p>
+    <w:p>
+      <w:r>
+        <w:t xml:space="preserve">Average inference time: &lt;100 </w:t>
+      </w:r>
+      <w:proofErr w:type="spellStart"/>
+      <w:r>
+        <w:t>ms</w:t>
+      </w:r>
+      <w:proofErr w:type="spellEnd"/>
+      <w:r>
+        <w:t xml:space="preserve"> per record.</w:t>
+      </w:r>
+      <w:r>
+        <w:br/>
+        <w:t>This architecture is ready for cloud deployment (AWS / Azure / Render) or Power BI integration for interactive insights.</w:t>
+      </w:r>
+    </w:p>
+    <w:p>
+      <w:r>
+        <w:pict w14:anchorId="5845559B">
+          <v:rect id="_x0000_i1121" style="width:0;height:1.5pt" o:hralign="center" o:hrstd="t" o:hr="t" fillcolor="#a0a0a0" stroked="f"/>
+        </w:pict>
+      </w:r>
+    </w:p>
+    <w:p>
+      <w:pPr>
+        <w:pStyle w:val="Heading2"/>
+        <w:rPr>
+          <w:b/>
+          <w:bCs/>
+          <w:u w:val="single"/>
+        </w:rPr>
+      </w:pPr>
+      <w:r>
+        <w:rPr>
+          <w:b/>
+          <w:bCs/>
+          <w:u w:val="single"/>
+        </w:rPr>
+        <w:t>9</w:t>
+      </w:r>
+      <w:r>
+        <w:rPr>
+          <w:b/>
+          <w:bCs/>
+          <w:u w:val="single"/>
+        </w:rPr>
+        <w:t>. Business Impact</w:t>
+      </w:r>
+    </w:p>
+    <w:p>
+      <w:pPr>
+        <w:numPr>
+          <w:ilvl w:val="0"/>
+          <w:numId w:val="30"/>
+        </w:numPr>
+      </w:pPr>
+      <w:r>
+        <w:t xml:space="preserve">Identified </w:t>
+      </w:r>
+      <w:r>
+        <w:rPr>
+          <w:b/>
+          <w:bCs/>
+        </w:rPr>
+        <w:t>cellular contact</w:t>
+      </w:r>
+      <w:r>
+        <w:t xml:space="preserve"> as the most effective outreach channel.</w:t>
+      </w:r>
+    </w:p>
+    <w:p>
+      <w:pPr>
+        <w:numPr>
+          <w:ilvl w:val="0"/>
+          <w:numId w:val="30"/>
+        </w:numPr>
+      </w:pPr>
+      <w:r>
+        <w:t xml:space="preserve">Highlighted </w:t>
+      </w:r>
+      <w:r>
+        <w:rPr>
+          <w:b/>
+          <w:bCs/>
+        </w:rPr>
+        <w:t>previous campaign success</w:t>
+      </w:r>
+      <w:r>
+        <w:t xml:space="preserve"> as the strongest conversion predictor.</w:t>
+      </w:r>
+    </w:p>
+    <w:p>
+      <w:pPr>
+        <w:numPr>
+          <w:ilvl w:val="0"/>
+          <w:numId w:val="30"/>
+        </w:numPr>
+      </w:pPr>
+      <w:r>
+        <w:t xml:space="preserve">Validated that </w:t>
+      </w:r>
+      <w:r>
+        <w:rPr>
+          <w:b/>
+          <w:bCs/>
+        </w:rPr>
+        <w:t>mid-aged, high-balance customers</w:t>
+      </w:r>
+      <w:r>
+        <w:t xml:space="preserve"> yield the best response rates.</w:t>
+      </w:r>
+    </w:p>
+    <w:p>
+      <w:pPr>
+        <w:numPr>
+          <w:ilvl w:val="0"/>
+          <w:numId w:val="30"/>
+        </w:numPr>
+      </w:pPr>
+      <w:r>
+        <w:t xml:space="preserve">Built a </w:t>
+      </w:r>
+      <w:r>
+        <w:rPr>
+          <w:b/>
+          <w:bCs/>
+        </w:rPr>
+        <w:t>deployable and interpretable model pipeline</w:t>
+      </w:r>
+      <w:r>
+        <w:t xml:space="preserve"> that can directly inform marketing strategy and improve conversion efficiency.</w:t>
+      </w:r>
+    </w:p>
+    <w:p>
+      <w:r>
+        <w:pict w14:anchorId="76F1F991">
+          <v:rect id="_x0000_i1122" style="width:0;height:1.5pt" o:hralign="center" o:hrstd="t" o:hr="t" fillcolor="#a0a0a0" stroked="f"/>
+        </w:pict>
+      </w:r>
+    </w:p>
+    <w:p>
+      <w:pPr>
+        <w:pStyle w:val="Heading2"/>
+        <w:rPr>
+          <w:b/>
+          <w:bCs/>
+          <w:u w:val="single"/>
+        </w:rPr>
+      </w:pPr>
+      <w:r>
+        <w:rPr>
+          <w:b/>
+          <w:bCs/>
+          <w:u w:val="single"/>
+        </w:rPr>
+        <w:t>11. Conclusion</w:t>
+      </w:r>
+    </w:p>
+    <w:p>
+      <w:r>
+        <w:t xml:space="preserve">This project successfully demonstrates a </w:t>
+      </w:r>
+      <w:r>
+        <w:rPr>
+          <w:b/>
+          <w:bCs/>
+        </w:rPr>
+        <w:t>complete machine learning lifecycle</w:t>
+      </w:r>
+      <w:r>
+        <w:t xml:space="preserve"> — from exploratory analysis and statistical testing to model training, validation, and deployment.</w:t>
+      </w:r>
+      <w:r>
+        <w:br/>
+        <w:t xml:space="preserve">After rigorous evaluation, </w:t>
+      </w:r>
+      <w:proofErr w:type="spellStart"/>
+      <w:r>
+        <w:rPr>
+          <w:b/>
+          <w:bCs/>
+        </w:rPr>
+        <w:t>XGBoost</w:t>
+      </w:r>
+      <w:proofErr w:type="spellEnd"/>
+      <w:r>
+        <w:rPr>
+          <w:b/>
+          <w:bCs/>
+        </w:rPr>
+        <w:t xml:space="preserve"> (No Duration)</w:t>
+      </w:r>
+      <w:r>
+        <w:t xml:space="preserve"> emerged as the </w:t>
+      </w:r>
+      <w:r>
+        <w:rPr>
+          <w:b/>
+          <w:bCs/>
+        </w:rPr>
+        <w:t>Champion Model</w:t>
+      </w:r>
+      <w:r>
+        <w:t>, achieving:</w:t>
+      </w:r>
+    </w:p>
+    <w:p>
+      <w:pPr>
+        <w:numPr>
+          <w:ilvl w:val="0"/>
+          <w:numId w:val="31"/>
+        </w:numPr>
+      </w:pPr>
+      <w:r>
+        <w:t>Validation ROC-AUC = 0.8069</w:t>
+      </w:r>
+    </w:p>
+    <w:p>
+      <w:pPr>
+        <w:numPr>
+          <w:ilvl w:val="0"/>
+          <w:numId w:val="31"/>
+        </w:numPr>
+      </w:pPr>
+      <w:r>
+        <w:t>Test ROC-AUC = 0.8046</w:t>
+      </w:r>
+    </w:p>
+    <w:p>
+      <w:r>
+        <w:t>It balances predictive accuracy, interpretability, and operational readiness, making it ideal for business integration and future marketing optimization through Power BI dashboards.</w:t>
+      </w:r>
+    </w:p>
+    <w:p>
+      <w:r>
+        <w:pict w14:anchorId="3C001CD9">
+          <v:rect id="_x0000_i1123" style="width:0;height:1.5pt" o:hralign="center" o:hrstd="t" o:hr="t" fillcolor="#a0a0a0" stroked="f"/>
+        </w:pict>
+      </w:r>
+    </w:p>
+    <w:p>
+      <w:pPr>
+        <w:pStyle w:val="Heading2"/>
+        <w:rPr>
+          <w:b/>
+          <w:bCs/>
+          <w:u w:val="single"/>
+        </w:rPr>
+      </w:pPr>
+      <w:r>
+        <w:rPr>
+          <w:b/>
+          <w:bCs/>
+          <w:u w:val="single"/>
+        </w:rPr>
+        <w:t>Deliverables Produced</w:t>
+      </w:r>
+    </w:p>
+    <w:p>
+      <w:pPr>
+        <w:numPr>
+          <w:ilvl w:val="0"/>
+          <w:numId w:val="33"/>
+        </w:numPr>
+      </w:pPr>
+      <w:r>
+        <w:t xml:space="preserve">Complete </w:t>
+      </w:r>
+      <w:proofErr w:type="spellStart"/>
+      <w:r>
+        <w:t>Jupyter</w:t>
+      </w:r>
+      <w:proofErr w:type="spellEnd"/>
+      <w:r>
+        <w:t xml:space="preserve"> Notebook (EDA → Modeling → Evaluation)</w:t>
+      </w:r>
+    </w:p>
+    <w:p>
+      <w:pPr>
+        <w:numPr>
+          <w:ilvl w:val="0"/>
+          <w:numId w:val="33"/>
+        </w:numPr>
+      </w:pPr>
+      <w:r>
+        <w:t>Champion Model (</w:t>
+      </w:r>
+      <w:proofErr w:type="spellStart"/>
+      <w:r>
+        <w:t>XGBoost_No_Duration.joblib</w:t>
+      </w:r>
+      <w:proofErr w:type="spellEnd"/>
+      <w:r>
+        <w:t>)</w:t>
+      </w:r>
+    </w:p>
+    <w:p>
+      <w:pPr>
+        <w:numPr>
+          <w:ilvl w:val="0"/>
+          <w:numId w:val="33"/>
+        </w:numPr>
+      </w:pPr>
+      <w:r>
+        <w:t>Model Card &amp; Summary Report</w:t>
+      </w:r>
+    </w:p>
+    <w:p>
+      <w:pPr>
+        <w:numPr>
+          <w:ilvl w:val="0"/>
+          <w:numId w:val="33"/>
+        </w:numPr>
+      </w:pPr>
+      <w:proofErr w:type="spellStart"/>
+      <w:r>
+        <w:t>FastAPI</w:t>
+      </w:r>
+      <w:proofErr w:type="spellEnd"/>
+      <w:r>
+        <w:t xml:space="preserve"> deployment for real-time inference</w:t>
+      </w:r>
+    </w:p>
+    <w:p>
+      <w:pPr>
+        <w:numPr>
+          <w:ilvl w:val="0"/>
+          <w:numId w:val="33"/>
+        </w:numPr>
+      </w:pPr>
+      <w:r>
+        <w:t>Predictions CSV for Power BI visualization</w:t>
+      </w:r>
+    </w:p>
+    <w:p>
+      <w:pPr>
+        <w:numPr>
+          <w:ilvl w:val="0"/>
+          <w:numId w:val="33"/>
+        </w:numPr>
+      </w:pPr>
+      <w:r>
+        <w:t>Comprehensive statistical analysis and insights documentation</w:t>
       </w:r>
     </w:p>
     <w:p/>
+    <w:p>
+      <w:pPr>
+        <w:pStyle w:val="Heading1"/>
+        <w:rPr>
+          <w:b/>
+          <w:bCs/>
+          <w:u w:val="single"/>
+        </w:rPr>
+      </w:pPr>
+      <w:r>
+        <w:rPr>
+          <w:rFonts w:ascii="Segoe UI Emoji" w:hAnsi="Segoe UI Emoji" w:cs="Segoe UI Emoji"/>
+          <w:b/>
+          <w:bCs/>
+          <w:u w:val="single"/>
+        </w:rPr>
+        <w:t>📊</w:t>
+      </w:r>
+      <w:r>
+        <w:rPr>
+          <w:b/>
+          <w:bCs/>
+          <w:u w:val="single"/>
+        </w:rPr>
+        <w:t xml:space="preserve"> Phase 4 — BI Dashboard (Power BI )</w:t>
+      </w:r>
+    </w:p>
     <w:p>
       <w:pPr>
         <w:spacing w:before="100" w:beforeAutospacing="1" w:after="100" w:afterAutospacing="1" w:line="240" w:lineRule="auto"/>
@@ -8583,6 +10651,304 @@
     </w:lvl>
   </w:abstractNum>
   <w:abstractNum w:abstractNumId="2" w15:restartNumberingAfterBreak="0">
+    <w:nsid w:val="09F9488C"/>
+    <w:multiLevelType w:val="multilevel"/>
+    <w:tmpl w:val="BC605FBE"/>
+    <w:lvl w:ilvl="0">
+      <w:start w:val="1"/>
+      <w:numFmt w:val="bullet"/>
+      <w:lvlText w:val=""/>
+      <w:lvlJc w:val="left"/>
+      <w:pPr>
+        <w:tabs>
+          <w:tab w:val="num" w:pos="720"/>
+        </w:tabs>
+        <w:ind w:left="720" w:hanging="360"/>
+      </w:pPr>
+      <w:rPr>
+        <w:rFonts w:ascii="Symbol" w:hAnsi="Symbol" w:hint="default"/>
+        <w:sz w:val="20"/>
+      </w:rPr>
+    </w:lvl>
+    <w:lvl w:ilvl="1" w:tentative="1">
+      <w:start w:val="1"/>
+      <w:numFmt w:val="bullet"/>
+      <w:lvlText w:val="o"/>
+      <w:lvlJc w:val="left"/>
+      <w:pPr>
+        <w:tabs>
+          <w:tab w:val="num" w:pos="1440"/>
+        </w:tabs>
+        <w:ind w:left="1440" w:hanging="360"/>
+      </w:pPr>
+      <w:rPr>
+        <w:rFonts w:ascii="Courier New" w:hAnsi="Courier New" w:hint="default"/>
+        <w:sz w:val="20"/>
+      </w:rPr>
+    </w:lvl>
+    <w:lvl w:ilvl="2" w:tentative="1">
+      <w:start w:val="1"/>
+      <w:numFmt w:val="bullet"/>
+      <w:lvlText w:val=""/>
+      <w:lvlJc w:val="left"/>
+      <w:pPr>
+        <w:tabs>
+          <w:tab w:val="num" w:pos="2160"/>
+        </w:tabs>
+        <w:ind w:left="2160" w:hanging="360"/>
+      </w:pPr>
+      <w:rPr>
+        <w:rFonts w:ascii="Wingdings" w:hAnsi="Wingdings" w:hint="default"/>
+        <w:sz w:val="20"/>
+      </w:rPr>
+    </w:lvl>
+    <w:lvl w:ilvl="3" w:tentative="1">
+      <w:start w:val="1"/>
+      <w:numFmt w:val="bullet"/>
+      <w:lvlText w:val=""/>
+      <w:lvlJc w:val="left"/>
+      <w:pPr>
+        <w:tabs>
+          <w:tab w:val="num" w:pos="2880"/>
+        </w:tabs>
+        <w:ind w:left="2880" w:hanging="360"/>
+      </w:pPr>
+      <w:rPr>
+        <w:rFonts w:ascii="Wingdings" w:hAnsi="Wingdings" w:hint="default"/>
+        <w:sz w:val="20"/>
+      </w:rPr>
+    </w:lvl>
+    <w:lvl w:ilvl="4" w:tentative="1">
+      <w:start w:val="1"/>
+      <w:numFmt w:val="bullet"/>
+      <w:lvlText w:val=""/>
+      <w:lvlJc w:val="left"/>
+      <w:pPr>
+        <w:tabs>
+          <w:tab w:val="num" w:pos="3600"/>
+        </w:tabs>
+        <w:ind w:left="3600" w:hanging="360"/>
+      </w:pPr>
+      <w:rPr>
+        <w:rFonts w:ascii="Wingdings" w:hAnsi="Wingdings" w:hint="default"/>
+        <w:sz w:val="20"/>
+      </w:rPr>
+    </w:lvl>
+    <w:lvl w:ilvl="5" w:tentative="1">
+      <w:start w:val="1"/>
+      <w:numFmt w:val="bullet"/>
+      <w:lvlText w:val=""/>
+      <w:lvlJc w:val="left"/>
+      <w:pPr>
+        <w:tabs>
+          <w:tab w:val="num" w:pos="4320"/>
+        </w:tabs>
+        <w:ind w:left="4320" w:hanging="360"/>
+      </w:pPr>
+      <w:rPr>
+        <w:rFonts w:ascii="Wingdings" w:hAnsi="Wingdings" w:hint="default"/>
+        <w:sz w:val="20"/>
+      </w:rPr>
+    </w:lvl>
+    <w:lvl w:ilvl="6" w:tentative="1">
+      <w:start w:val="1"/>
+      <w:numFmt w:val="bullet"/>
+      <w:lvlText w:val=""/>
+      <w:lvlJc w:val="left"/>
+      <w:pPr>
+        <w:tabs>
+          <w:tab w:val="num" w:pos="5040"/>
+        </w:tabs>
+        <w:ind w:left="5040" w:hanging="360"/>
+      </w:pPr>
+      <w:rPr>
+        <w:rFonts w:ascii="Wingdings" w:hAnsi="Wingdings" w:hint="default"/>
+        <w:sz w:val="20"/>
+      </w:rPr>
+    </w:lvl>
+    <w:lvl w:ilvl="7" w:tentative="1">
+      <w:start w:val="1"/>
+      <w:numFmt w:val="bullet"/>
+      <w:lvlText w:val=""/>
+      <w:lvlJc w:val="left"/>
+      <w:pPr>
+        <w:tabs>
+          <w:tab w:val="num" w:pos="5760"/>
+        </w:tabs>
+        <w:ind w:left="5760" w:hanging="360"/>
+      </w:pPr>
+      <w:rPr>
+        <w:rFonts w:ascii="Wingdings" w:hAnsi="Wingdings" w:hint="default"/>
+        <w:sz w:val="20"/>
+      </w:rPr>
+    </w:lvl>
+    <w:lvl w:ilvl="8" w:tentative="1">
+      <w:start w:val="1"/>
+      <w:numFmt w:val="bullet"/>
+      <w:lvlText w:val=""/>
+      <w:lvlJc w:val="left"/>
+      <w:pPr>
+        <w:tabs>
+          <w:tab w:val="num" w:pos="6480"/>
+        </w:tabs>
+        <w:ind w:left="6480" w:hanging="360"/>
+      </w:pPr>
+      <w:rPr>
+        <w:rFonts w:ascii="Wingdings" w:hAnsi="Wingdings" w:hint="default"/>
+        <w:sz w:val="20"/>
+      </w:rPr>
+    </w:lvl>
+  </w:abstractNum>
+  <w:abstractNum w:abstractNumId="3" w15:restartNumberingAfterBreak="0">
+    <w:nsid w:val="0D6333D7"/>
+    <w:multiLevelType w:val="multilevel"/>
+    <w:tmpl w:val="D48C8BFC"/>
+    <w:lvl w:ilvl="0">
+      <w:start w:val="1"/>
+      <w:numFmt w:val="bullet"/>
+      <w:lvlText w:val=""/>
+      <w:lvlJc w:val="left"/>
+      <w:pPr>
+        <w:tabs>
+          <w:tab w:val="num" w:pos="720"/>
+        </w:tabs>
+        <w:ind w:left="720" w:hanging="360"/>
+      </w:pPr>
+      <w:rPr>
+        <w:rFonts w:ascii="Symbol" w:hAnsi="Symbol" w:hint="default"/>
+        <w:sz w:val="20"/>
+      </w:rPr>
+    </w:lvl>
+    <w:lvl w:ilvl="1" w:tentative="1">
+      <w:start w:val="1"/>
+      <w:numFmt w:val="bullet"/>
+      <w:lvlText w:val="o"/>
+      <w:lvlJc w:val="left"/>
+      <w:pPr>
+        <w:tabs>
+          <w:tab w:val="num" w:pos="1440"/>
+        </w:tabs>
+        <w:ind w:left="1440" w:hanging="360"/>
+      </w:pPr>
+      <w:rPr>
+        <w:rFonts w:ascii="Courier New" w:hAnsi="Courier New" w:hint="default"/>
+        <w:sz w:val="20"/>
+      </w:rPr>
+    </w:lvl>
+    <w:lvl w:ilvl="2" w:tentative="1">
+      <w:start w:val="1"/>
+      <w:numFmt w:val="bullet"/>
+      <w:lvlText w:val=""/>
+      <w:lvlJc w:val="left"/>
+      <w:pPr>
+        <w:tabs>
+          <w:tab w:val="num" w:pos="2160"/>
+        </w:tabs>
+        <w:ind w:left="2160" w:hanging="360"/>
+      </w:pPr>
+      <w:rPr>
+        <w:rFonts w:ascii="Wingdings" w:hAnsi="Wingdings" w:hint="default"/>
+        <w:sz w:val="20"/>
+      </w:rPr>
+    </w:lvl>
+    <w:lvl w:ilvl="3" w:tentative="1">
+      <w:start w:val="1"/>
+      <w:numFmt w:val="bullet"/>
+      <w:lvlText w:val=""/>
+      <w:lvlJc w:val="left"/>
+      <w:pPr>
+        <w:tabs>
+          <w:tab w:val="num" w:pos="2880"/>
+        </w:tabs>
+        <w:ind w:left="2880" w:hanging="360"/>
+      </w:pPr>
+      <w:rPr>
+        <w:rFonts w:ascii="Wingdings" w:hAnsi="Wingdings" w:hint="default"/>
+        <w:sz w:val="20"/>
+      </w:rPr>
+    </w:lvl>
+    <w:lvl w:ilvl="4" w:tentative="1">
+      <w:start w:val="1"/>
+      <w:numFmt w:val="bullet"/>
+      <w:lvlText w:val=""/>
+      <w:lvlJc w:val="left"/>
+      <w:pPr>
+        <w:tabs>
+          <w:tab w:val="num" w:pos="3600"/>
+        </w:tabs>
+        <w:ind w:left="3600" w:hanging="360"/>
+      </w:pPr>
+      <w:rPr>
+        <w:rFonts w:ascii="Wingdings" w:hAnsi="Wingdings" w:hint="default"/>
+        <w:sz w:val="20"/>
+      </w:rPr>
+    </w:lvl>
+    <w:lvl w:ilvl="5" w:tentative="1">
+      <w:start w:val="1"/>
+      <w:numFmt w:val="bullet"/>
+      <w:lvlText w:val=""/>
+      <w:lvlJc w:val="left"/>
+      <w:pPr>
+        <w:tabs>
+          <w:tab w:val="num" w:pos="4320"/>
+        </w:tabs>
+        <w:ind w:left="4320" w:hanging="360"/>
+      </w:pPr>
+      <w:rPr>
+        <w:rFonts w:ascii="Wingdings" w:hAnsi="Wingdings" w:hint="default"/>
+        <w:sz w:val="20"/>
+      </w:rPr>
+    </w:lvl>
+    <w:lvl w:ilvl="6" w:tentative="1">
+      <w:start w:val="1"/>
+      <w:numFmt w:val="bullet"/>
+      <w:lvlText w:val=""/>
+      <w:lvlJc w:val="left"/>
+      <w:pPr>
+        <w:tabs>
+          <w:tab w:val="num" w:pos="5040"/>
+        </w:tabs>
+        <w:ind w:left="5040" w:hanging="360"/>
+      </w:pPr>
+      <w:rPr>
+        <w:rFonts w:ascii="Wingdings" w:hAnsi="Wingdings" w:hint="default"/>
+        <w:sz w:val="20"/>
+      </w:rPr>
+    </w:lvl>
+    <w:lvl w:ilvl="7" w:tentative="1">
+      <w:start w:val="1"/>
+      <w:numFmt w:val="bullet"/>
+      <w:lvlText w:val=""/>
+      <w:lvlJc w:val="left"/>
+      <w:pPr>
+        <w:tabs>
+          <w:tab w:val="num" w:pos="5760"/>
+        </w:tabs>
+        <w:ind w:left="5760" w:hanging="360"/>
+      </w:pPr>
+      <w:rPr>
+        <w:rFonts w:ascii="Wingdings" w:hAnsi="Wingdings" w:hint="default"/>
+        <w:sz w:val="20"/>
+      </w:rPr>
+    </w:lvl>
+    <w:lvl w:ilvl="8" w:tentative="1">
+      <w:start w:val="1"/>
+      <w:numFmt w:val="bullet"/>
+      <w:lvlText w:val=""/>
+      <w:lvlJc w:val="left"/>
+      <w:pPr>
+        <w:tabs>
+          <w:tab w:val="num" w:pos="6480"/>
+        </w:tabs>
+        <w:ind w:left="6480" w:hanging="360"/>
+      </w:pPr>
+      <w:rPr>
+        <w:rFonts w:ascii="Wingdings" w:hAnsi="Wingdings" w:hint="default"/>
+        <w:sz w:val="20"/>
+      </w:rPr>
+    </w:lvl>
+  </w:abstractNum>
+  <w:abstractNum w:abstractNumId="4" w15:restartNumberingAfterBreak="0">
     <w:nsid w:val="10FD62B8"/>
     <w:multiLevelType w:val="multilevel"/>
     <w:tmpl w:val="CD62C9D8"/>
@@ -8731,7 +11097,7 @@
       </w:rPr>
     </w:lvl>
   </w:abstractNum>
-  <w:abstractNum w:abstractNumId="3" w15:restartNumberingAfterBreak="0">
+  <w:abstractNum w:abstractNumId="5" w15:restartNumberingAfterBreak="0">
     <w:nsid w:val="147A3493"/>
     <w:multiLevelType w:val="multilevel"/>
     <w:tmpl w:val="3FBC60A6"/>
@@ -8880,7 +11246,156 @@
       </w:rPr>
     </w:lvl>
   </w:abstractNum>
-  <w:abstractNum w:abstractNumId="4" w15:restartNumberingAfterBreak="0">
+  <w:abstractNum w:abstractNumId="6" w15:restartNumberingAfterBreak="0">
+    <w:nsid w:val="179869E1"/>
+    <w:multiLevelType w:val="multilevel"/>
+    <w:tmpl w:val="666822A0"/>
+    <w:lvl w:ilvl="0">
+      <w:start w:val="1"/>
+      <w:numFmt w:val="bullet"/>
+      <w:lvlText w:val=""/>
+      <w:lvlJc w:val="left"/>
+      <w:pPr>
+        <w:tabs>
+          <w:tab w:val="num" w:pos="720"/>
+        </w:tabs>
+        <w:ind w:left="720" w:hanging="360"/>
+      </w:pPr>
+      <w:rPr>
+        <w:rFonts w:ascii="Symbol" w:hAnsi="Symbol" w:hint="default"/>
+        <w:sz w:val="20"/>
+      </w:rPr>
+    </w:lvl>
+    <w:lvl w:ilvl="1" w:tentative="1">
+      <w:start w:val="1"/>
+      <w:numFmt w:val="bullet"/>
+      <w:lvlText w:val="o"/>
+      <w:lvlJc w:val="left"/>
+      <w:pPr>
+        <w:tabs>
+          <w:tab w:val="num" w:pos="1440"/>
+        </w:tabs>
+        <w:ind w:left="1440" w:hanging="360"/>
+      </w:pPr>
+      <w:rPr>
+        <w:rFonts w:ascii="Courier New" w:hAnsi="Courier New" w:hint="default"/>
+        <w:sz w:val="20"/>
+      </w:rPr>
+    </w:lvl>
+    <w:lvl w:ilvl="2" w:tentative="1">
+      <w:start w:val="1"/>
+      <w:numFmt w:val="bullet"/>
+      <w:lvlText w:val=""/>
+      <w:lvlJc w:val="left"/>
+      <w:pPr>
+        <w:tabs>
+          <w:tab w:val="num" w:pos="2160"/>
+        </w:tabs>
+        <w:ind w:left="2160" w:hanging="360"/>
+      </w:pPr>
+      <w:rPr>
+        <w:rFonts w:ascii="Wingdings" w:hAnsi="Wingdings" w:hint="default"/>
+        <w:sz w:val="20"/>
+      </w:rPr>
+    </w:lvl>
+    <w:lvl w:ilvl="3" w:tentative="1">
+      <w:start w:val="1"/>
+      <w:numFmt w:val="bullet"/>
+      <w:lvlText w:val=""/>
+      <w:lvlJc w:val="left"/>
+      <w:pPr>
+        <w:tabs>
+          <w:tab w:val="num" w:pos="2880"/>
+        </w:tabs>
+        <w:ind w:left="2880" w:hanging="360"/>
+      </w:pPr>
+      <w:rPr>
+        <w:rFonts w:ascii="Wingdings" w:hAnsi="Wingdings" w:hint="default"/>
+        <w:sz w:val="20"/>
+      </w:rPr>
+    </w:lvl>
+    <w:lvl w:ilvl="4" w:tentative="1">
+      <w:start w:val="1"/>
+      <w:numFmt w:val="bullet"/>
+      <w:lvlText w:val=""/>
+      <w:lvlJc w:val="left"/>
+      <w:pPr>
+        <w:tabs>
+          <w:tab w:val="num" w:pos="3600"/>
+        </w:tabs>
+        <w:ind w:left="3600" w:hanging="360"/>
+      </w:pPr>
+      <w:rPr>
+        <w:rFonts w:ascii="Wingdings" w:hAnsi="Wingdings" w:hint="default"/>
+        <w:sz w:val="20"/>
+      </w:rPr>
+    </w:lvl>
+    <w:lvl w:ilvl="5" w:tentative="1">
+      <w:start w:val="1"/>
+      <w:numFmt w:val="bullet"/>
+      <w:lvlText w:val=""/>
+      <w:lvlJc w:val="left"/>
+      <w:pPr>
+        <w:tabs>
+          <w:tab w:val="num" w:pos="4320"/>
+        </w:tabs>
+        <w:ind w:left="4320" w:hanging="360"/>
+      </w:pPr>
+      <w:rPr>
+        <w:rFonts w:ascii="Wingdings" w:hAnsi="Wingdings" w:hint="default"/>
+        <w:sz w:val="20"/>
+      </w:rPr>
+    </w:lvl>
+    <w:lvl w:ilvl="6" w:tentative="1">
+      <w:start w:val="1"/>
+      <w:numFmt w:val="bullet"/>
+      <w:lvlText w:val=""/>
+      <w:lvlJc w:val="left"/>
+      <w:pPr>
+        <w:tabs>
+          <w:tab w:val="num" w:pos="5040"/>
+        </w:tabs>
+        <w:ind w:left="5040" w:hanging="360"/>
+      </w:pPr>
+      <w:rPr>
+        <w:rFonts w:ascii="Wingdings" w:hAnsi="Wingdings" w:hint="default"/>
+        <w:sz w:val="20"/>
+      </w:rPr>
+    </w:lvl>
+    <w:lvl w:ilvl="7" w:tentative="1">
+      <w:start w:val="1"/>
+      <w:numFmt w:val="bullet"/>
+      <w:lvlText w:val=""/>
+      <w:lvlJc w:val="left"/>
+      <w:pPr>
+        <w:tabs>
+          <w:tab w:val="num" w:pos="5760"/>
+        </w:tabs>
+        <w:ind w:left="5760" w:hanging="360"/>
+      </w:pPr>
+      <w:rPr>
+        <w:rFonts w:ascii="Wingdings" w:hAnsi="Wingdings" w:hint="default"/>
+        <w:sz w:val="20"/>
+      </w:rPr>
+    </w:lvl>
+    <w:lvl w:ilvl="8" w:tentative="1">
+      <w:start w:val="1"/>
+      <w:numFmt w:val="bullet"/>
+      <w:lvlText w:val=""/>
+      <w:lvlJc w:val="left"/>
+      <w:pPr>
+        <w:tabs>
+          <w:tab w:val="num" w:pos="6480"/>
+        </w:tabs>
+        <w:ind w:left="6480" w:hanging="360"/>
+      </w:pPr>
+      <w:rPr>
+        <w:rFonts w:ascii="Wingdings" w:hAnsi="Wingdings" w:hint="default"/>
+        <w:sz w:val="20"/>
+      </w:rPr>
+    </w:lvl>
+  </w:abstractNum>
+  <w:abstractNum w:abstractNumId="7" w15:restartNumberingAfterBreak="0">
     <w:nsid w:val="179A211A"/>
     <w:multiLevelType w:val="multilevel"/>
     <w:tmpl w:val="1CC07B8E"/>
@@ -9029,7 +11544,156 @@
       </w:rPr>
     </w:lvl>
   </w:abstractNum>
-  <w:abstractNum w:abstractNumId="5" w15:restartNumberingAfterBreak="0">
+  <w:abstractNum w:abstractNumId="8" w15:restartNumberingAfterBreak="0">
+    <w:nsid w:val="21F14ACE"/>
+    <w:multiLevelType w:val="multilevel"/>
+    <w:tmpl w:val="13AAB12E"/>
+    <w:lvl w:ilvl="0">
+      <w:start w:val="1"/>
+      <w:numFmt w:val="bullet"/>
+      <w:lvlText w:val=""/>
+      <w:lvlJc w:val="left"/>
+      <w:pPr>
+        <w:tabs>
+          <w:tab w:val="num" w:pos="720"/>
+        </w:tabs>
+        <w:ind w:left="720" w:hanging="360"/>
+      </w:pPr>
+      <w:rPr>
+        <w:rFonts w:ascii="Symbol" w:hAnsi="Symbol" w:hint="default"/>
+        <w:sz w:val="20"/>
+      </w:rPr>
+    </w:lvl>
+    <w:lvl w:ilvl="1" w:tentative="1">
+      <w:start w:val="1"/>
+      <w:numFmt w:val="bullet"/>
+      <w:lvlText w:val="o"/>
+      <w:lvlJc w:val="left"/>
+      <w:pPr>
+        <w:tabs>
+          <w:tab w:val="num" w:pos="1440"/>
+        </w:tabs>
+        <w:ind w:left="1440" w:hanging="360"/>
+      </w:pPr>
+      <w:rPr>
+        <w:rFonts w:ascii="Courier New" w:hAnsi="Courier New" w:hint="default"/>
+        <w:sz w:val="20"/>
+      </w:rPr>
+    </w:lvl>
+    <w:lvl w:ilvl="2" w:tentative="1">
+      <w:start w:val="1"/>
+      <w:numFmt w:val="bullet"/>
+      <w:lvlText w:val=""/>
+      <w:lvlJc w:val="left"/>
+      <w:pPr>
+        <w:tabs>
+          <w:tab w:val="num" w:pos="2160"/>
+        </w:tabs>
+        <w:ind w:left="2160" w:hanging="360"/>
+      </w:pPr>
+      <w:rPr>
+        <w:rFonts w:ascii="Wingdings" w:hAnsi="Wingdings" w:hint="default"/>
+        <w:sz w:val="20"/>
+      </w:rPr>
+    </w:lvl>
+    <w:lvl w:ilvl="3" w:tentative="1">
+      <w:start w:val="1"/>
+      <w:numFmt w:val="bullet"/>
+      <w:lvlText w:val=""/>
+      <w:lvlJc w:val="left"/>
+      <w:pPr>
+        <w:tabs>
+          <w:tab w:val="num" w:pos="2880"/>
+        </w:tabs>
+        <w:ind w:left="2880" w:hanging="360"/>
+      </w:pPr>
+      <w:rPr>
+        <w:rFonts w:ascii="Wingdings" w:hAnsi="Wingdings" w:hint="default"/>
+        <w:sz w:val="20"/>
+      </w:rPr>
+    </w:lvl>
+    <w:lvl w:ilvl="4" w:tentative="1">
+      <w:start w:val="1"/>
+      <w:numFmt w:val="bullet"/>
+      <w:lvlText w:val=""/>
+      <w:lvlJc w:val="left"/>
+      <w:pPr>
+        <w:tabs>
+          <w:tab w:val="num" w:pos="3600"/>
+        </w:tabs>
+        <w:ind w:left="3600" w:hanging="360"/>
+      </w:pPr>
+      <w:rPr>
+        <w:rFonts w:ascii="Wingdings" w:hAnsi="Wingdings" w:hint="default"/>
+        <w:sz w:val="20"/>
+      </w:rPr>
+    </w:lvl>
+    <w:lvl w:ilvl="5" w:tentative="1">
+      <w:start w:val="1"/>
+      <w:numFmt w:val="bullet"/>
+      <w:lvlText w:val=""/>
+      <w:lvlJc w:val="left"/>
+      <w:pPr>
+        <w:tabs>
+          <w:tab w:val="num" w:pos="4320"/>
+        </w:tabs>
+        <w:ind w:left="4320" w:hanging="360"/>
+      </w:pPr>
+      <w:rPr>
+        <w:rFonts w:ascii="Wingdings" w:hAnsi="Wingdings" w:hint="default"/>
+        <w:sz w:val="20"/>
+      </w:rPr>
+    </w:lvl>
+    <w:lvl w:ilvl="6" w:tentative="1">
+      <w:start w:val="1"/>
+      <w:numFmt w:val="bullet"/>
+      <w:lvlText w:val=""/>
+      <w:lvlJc w:val="left"/>
+      <w:pPr>
+        <w:tabs>
+          <w:tab w:val="num" w:pos="5040"/>
+        </w:tabs>
+        <w:ind w:left="5040" w:hanging="360"/>
+      </w:pPr>
+      <w:rPr>
+        <w:rFonts w:ascii="Wingdings" w:hAnsi="Wingdings" w:hint="default"/>
+        <w:sz w:val="20"/>
+      </w:rPr>
+    </w:lvl>
+    <w:lvl w:ilvl="7" w:tentative="1">
+      <w:start w:val="1"/>
+      <w:numFmt w:val="bullet"/>
+      <w:lvlText w:val=""/>
+      <w:lvlJc w:val="left"/>
+      <w:pPr>
+        <w:tabs>
+          <w:tab w:val="num" w:pos="5760"/>
+        </w:tabs>
+        <w:ind w:left="5760" w:hanging="360"/>
+      </w:pPr>
+      <w:rPr>
+        <w:rFonts w:ascii="Wingdings" w:hAnsi="Wingdings" w:hint="default"/>
+        <w:sz w:val="20"/>
+      </w:rPr>
+    </w:lvl>
+    <w:lvl w:ilvl="8" w:tentative="1">
+      <w:start w:val="1"/>
+      <w:numFmt w:val="bullet"/>
+      <w:lvlText w:val=""/>
+      <w:lvlJc w:val="left"/>
+      <w:pPr>
+        <w:tabs>
+          <w:tab w:val="num" w:pos="6480"/>
+        </w:tabs>
+        <w:ind w:left="6480" w:hanging="360"/>
+      </w:pPr>
+      <w:rPr>
+        <w:rFonts w:ascii="Wingdings" w:hAnsi="Wingdings" w:hint="default"/>
+        <w:sz w:val="20"/>
+      </w:rPr>
+    </w:lvl>
+  </w:abstractNum>
+  <w:abstractNum w:abstractNumId="9" w15:restartNumberingAfterBreak="0">
     <w:nsid w:val="25BC4945"/>
     <w:multiLevelType w:val="multilevel"/>
     <w:tmpl w:val="2C589812"/>
@@ -9178,7 +11842,7 @@
       </w:rPr>
     </w:lvl>
   </w:abstractNum>
-  <w:abstractNum w:abstractNumId="6" w15:restartNumberingAfterBreak="0">
+  <w:abstractNum w:abstractNumId="10" w15:restartNumberingAfterBreak="0">
     <w:nsid w:val="261C4253"/>
     <w:multiLevelType w:val="multilevel"/>
     <w:tmpl w:val="600E703E"/>
@@ -9327,7 +11991,7 @@
       </w:rPr>
     </w:lvl>
   </w:abstractNum>
-  <w:abstractNum w:abstractNumId="7" w15:restartNumberingAfterBreak="0">
+  <w:abstractNum w:abstractNumId="11" w15:restartNumberingAfterBreak="0">
     <w:nsid w:val="2BAB6F4B"/>
     <w:multiLevelType w:val="multilevel"/>
     <w:tmpl w:val="A08000C6"/>
@@ -9476,7 +12140,7 @@
       </w:rPr>
     </w:lvl>
   </w:abstractNum>
-  <w:abstractNum w:abstractNumId="8" w15:restartNumberingAfterBreak="0">
+  <w:abstractNum w:abstractNumId="12" w15:restartNumberingAfterBreak="0">
     <w:nsid w:val="36D431B3"/>
     <w:multiLevelType w:val="multilevel"/>
     <w:tmpl w:val="CD9A14B8"/>
@@ -9625,7 +12289,454 @@
       </w:rPr>
     </w:lvl>
   </w:abstractNum>
-  <w:abstractNum w:abstractNumId="9" w15:restartNumberingAfterBreak="0">
+  <w:abstractNum w:abstractNumId="13" w15:restartNumberingAfterBreak="0">
+    <w:nsid w:val="3CAD7641"/>
+    <w:multiLevelType w:val="multilevel"/>
+    <w:tmpl w:val="BD5E6338"/>
+    <w:lvl w:ilvl="0">
+      <w:start w:val="1"/>
+      <w:numFmt w:val="bullet"/>
+      <w:lvlText w:val=""/>
+      <w:lvlJc w:val="left"/>
+      <w:pPr>
+        <w:tabs>
+          <w:tab w:val="num" w:pos="720"/>
+        </w:tabs>
+        <w:ind w:left="720" w:hanging="360"/>
+      </w:pPr>
+      <w:rPr>
+        <w:rFonts w:ascii="Symbol" w:hAnsi="Symbol" w:hint="default"/>
+        <w:sz w:val="20"/>
+      </w:rPr>
+    </w:lvl>
+    <w:lvl w:ilvl="1" w:tentative="1">
+      <w:start w:val="1"/>
+      <w:numFmt w:val="bullet"/>
+      <w:lvlText w:val="o"/>
+      <w:lvlJc w:val="left"/>
+      <w:pPr>
+        <w:tabs>
+          <w:tab w:val="num" w:pos="1440"/>
+        </w:tabs>
+        <w:ind w:left="1440" w:hanging="360"/>
+      </w:pPr>
+      <w:rPr>
+        <w:rFonts w:ascii="Courier New" w:hAnsi="Courier New" w:hint="default"/>
+        <w:sz w:val="20"/>
+      </w:rPr>
+    </w:lvl>
+    <w:lvl w:ilvl="2" w:tentative="1">
+      <w:start w:val="1"/>
+      <w:numFmt w:val="bullet"/>
+      <w:lvlText w:val=""/>
+      <w:lvlJc w:val="left"/>
+      <w:pPr>
+        <w:tabs>
+          <w:tab w:val="num" w:pos="2160"/>
+        </w:tabs>
+        <w:ind w:left="2160" w:hanging="360"/>
+      </w:pPr>
+      <w:rPr>
+        <w:rFonts w:ascii="Wingdings" w:hAnsi="Wingdings" w:hint="default"/>
+        <w:sz w:val="20"/>
+      </w:rPr>
+    </w:lvl>
+    <w:lvl w:ilvl="3" w:tentative="1">
+      <w:start w:val="1"/>
+      <w:numFmt w:val="bullet"/>
+      <w:lvlText w:val=""/>
+      <w:lvlJc w:val="left"/>
+      <w:pPr>
+        <w:tabs>
+          <w:tab w:val="num" w:pos="2880"/>
+        </w:tabs>
+        <w:ind w:left="2880" w:hanging="360"/>
+      </w:pPr>
+      <w:rPr>
+        <w:rFonts w:ascii="Wingdings" w:hAnsi="Wingdings" w:hint="default"/>
+        <w:sz w:val="20"/>
+      </w:rPr>
+    </w:lvl>
+    <w:lvl w:ilvl="4" w:tentative="1">
+      <w:start w:val="1"/>
+      <w:numFmt w:val="bullet"/>
+      <w:lvlText w:val=""/>
+      <w:lvlJc w:val="left"/>
+      <w:pPr>
+        <w:tabs>
+          <w:tab w:val="num" w:pos="3600"/>
+        </w:tabs>
+        <w:ind w:left="3600" w:hanging="360"/>
+      </w:pPr>
+      <w:rPr>
+        <w:rFonts w:ascii="Wingdings" w:hAnsi="Wingdings" w:hint="default"/>
+        <w:sz w:val="20"/>
+      </w:rPr>
+    </w:lvl>
+    <w:lvl w:ilvl="5" w:tentative="1">
+      <w:start w:val="1"/>
+      <w:numFmt w:val="bullet"/>
+      <w:lvlText w:val=""/>
+      <w:lvlJc w:val="left"/>
+      <w:pPr>
+        <w:tabs>
+          <w:tab w:val="num" w:pos="4320"/>
+        </w:tabs>
+        <w:ind w:left="4320" w:hanging="360"/>
+      </w:pPr>
+      <w:rPr>
+        <w:rFonts w:ascii="Wingdings" w:hAnsi="Wingdings" w:hint="default"/>
+        <w:sz w:val="20"/>
+      </w:rPr>
+    </w:lvl>
+    <w:lvl w:ilvl="6" w:tentative="1">
+      <w:start w:val="1"/>
+      <w:numFmt w:val="bullet"/>
+      <w:lvlText w:val=""/>
+      <w:lvlJc w:val="left"/>
+      <w:pPr>
+        <w:tabs>
+          <w:tab w:val="num" w:pos="5040"/>
+        </w:tabs>
+        <w:ind w:left="5040" w:hanging="360"/>
+      </w:pPr>
+      <w:rPr>
+        <w:rFonts w:ascii="Wingdings" w:hAnsi="Wingdings" w:hint="default"/>
+        <w:sz w:val="20"/>
+      </w:rPr>
+    </w:lvl>
+    <w:lvl w:ilvl="7" w:tentative="1">
+      <w:start w:val="1"/>
+      <w:numFmt w:val="bullet"/>
+      <w:lvlText w:val=""/>
+      <w:lvlJc w:val="left"/>
+      <w:pPr>
+        <w:tabs>
+          <w:tab w:val="num" w:pos="5760"/>
+        </w:tabs>
+        <w:ind w:left="5760" w:hanging="360"/>
+      </w:pPr>
+      <w:rPr>
+        <w:rFonts w:ascii="Wingdings" w:hAnsi="Wingdings" w:hint="default"/>
+        <w:sz w:val="20"/>
+      </w:rPr>
+    </w:lvl>
+    <w:lvl w:ilvl="8" w:tentative="1">
+      <w:start w:val="1"/>
+      <w:numFmt w:val="bullet"/>
+      <w:lvlText w:val=""/>
+      <w:lvlJc w:val="left"/>
+      <w:pPr>
+        <w:tabs>
+          <w:tab w:val="num" w:pos="6480"/>
+        </w:tabs>
+        <w:ind w:left="6480" w:hanging="360"/>
+      </w:pPr>
+      <w:rPr>
+        <w:rFonts w:ascii="Wingdings" w:hAnsi="Wingdings" w:hint="default"/>
+        <w:sz w:val="20"/>
+      </w:rPr>
+    </w:lvl>
+  </w:abstractNum>
+  <w:abstractNum w:abstractNumId="14" w15:restartNumberingAfterBreak="0">
+    <w:nsid w:val="3D3D197D"/>
+    <w:multiLevelType w:val="multilevel"/>
+    <w:tmpl w:val="03C6064C"/>
+    <w:lvl w:ilvl="0">
+      <w:start w:val="1"/>
+      <w:numFmt w:val="bullet"/>
+      <w:lvlText w:val=""/>
+      <w:lvlJc w:val="left"/>
+      <w:pPr>
+        <w:tabs>
+          <w:tab w:val="num" w:pos="720"/>
+        </w:tabs>
+        <w:ind w:left="720" w:hanging="360"/>
+      </w:pPr>
+      <w:rPr>
+        <w:rFonts w:ascii="Symbol" w:hAnsi="Symbol" w:hint="default"/>
+        <w:sz w:val="20"/>
+      </w:rPr>
+    </w:lvl>
+    <w:lvl w:ilvl="1" w:tentative="1">
+      <w:start w:val="1"/>
+      <w:numFmt w:val="bullet"/>
+      <w:lvlText w:val="o"/>
+      <w:lvlJc w:val="left"/>
+      <w:pPr>
+        <w:tabs>
+          <w:tab w:val="num" w:pos="1440"/>
+        </w:tabs>
+        <w:ind w:left="1440" w:hanging="360"/>
+      </w:pPr>
+      <w:rPr>
+        <w:rFonts w:ascii="Courier New" w:hAnsi="Courier New" w:hint="default"/>
+        <w:sz w:val="20"/>
+      </w:rPr>
+    </w:lvl>
+    <w:lvl w:ilvl="2" w:tentative="1">
+      <w:start w:val="1"/>
+      <w:numFmt w:val="bullet"/>
+      <w:lvlText w:val=""/>
+      <w:lvlJc w:val="left"/>
+      <w:pPr>
+        <w:tabs>
+          <w:tab w:val="num" w:pos="2160"/>
+        </w:tabs>
+        <w:ind w:left="2160" w:hanging="360"/>
+      </w:pPr>
+      <w:rPr>
+        <w:rFonts w:ascii="Wingdings" w:hAnsi="Wingdings" w:hint="default"/>
+        <w:sz w:val="20"/>
+      </w:rPr>
+    </w:lvl>
+    <w:lvl w:ilvl="3" w:tentative="1">
+      <w:start w:val="1"/>
+      <w:numFmt w:val="bullet"/>
+      <w:lvlText w:val=""/>
+      <w:lvlJc w:val="left"/>
+      <w:pPr>
+        <w:tabs>
+          <w:tab w:val="num" w:pos="2880"/>
+        </w:tabs>
+        <w:ind w:left="2880" w:hanging="360"/>
+      </w:pPr>
+      <w:rPr>
+        <w:rFonts w:ascii="Wingdings" w:hAnsi="Wingdings" w:hint="default"/>
+        <w:sz w:val="20"/>
+      </w:rPr>
+    </w:lvl>
+    <w:lvl w:ilvl="4" w:tentative="1">
+      <w:start w:val="1"/>
+      <w:numFmt w:val="bullet"/>
+      <w:lvlText w:val=""/>
+      <w:lvlJc w:val="left"/>
+      <w:pPr>
+        <w:tabs>
+          <w:tab w:val="num" w:pos="3600"/>
+        </w:tabs>
+        <w:ind w:left="3600" w:hanging="360"/>
+      </w:pPr>
+      <w:rPr>
+        <w:rFonts w:ascii="Wingdings" w:hAnsi="Wingdings" w:hint="default"/>
+        <w:sz w:val="20"/>
+      </w:rPr>
+    </w:lvl>
+    <w:lvl w:ilvl="5" w:tentative="1">
+      <w:start w:val="1"/>
+      <w:numFmt w:val="bullet"/>
+      <w:lvlText w:val=""/>
+      <w:lvlJc w:val="left"/>
+      <w:pPr>
+        <w:tabs>
+          <w:tab w:val="num" w:pos="4320"/>
+        </w:tabs>
+        <w:ind w:left="4320" w:hanging="360"/>
+      </w:pPr>
+      <w:rPr>
+        <w:rFonts w:ascii="Wingdings" w:hAnsi="Wingdings" w:hint="default"/>
+        <w:sz w:val="20"/>
+      </w:rPr>
+    </w:lvl>
+    <w:lvl w:ilvl="6" w:tentative="1">
+      <w:start w:val="1"/>
+      <w:numFmt w:val="bullet"/>
+      <w:lvlText w:val=""/>
+      <w:lvlJc w:val="left"/>
+      <w:pPr>
+        <w:tabs>
+          <w:tab w:val="num" w:pos="5040"/>
+        </w:tabs>
+        <w:ind w:left="5040" w:hanging="360"/>
+      </w:pPr>
+      <w:rPr>
+        <w:rFonts w:ascii="Wingdings" w:hAnsi="Wingdings" w:hint="default"/>
+        <w:sz w:val="20"/>
+      </w:rPr>
+    </w:lvl>
+    <w:lvl w:ilvl="7" w:tentative="1">
+      <w:start w:val="1"/>
+      <w:numFmt w:val="bullet"/>
+      <w:lvlText w:val=""/>
+      <w:lvlJc w:val="left"/>
+      <w:pPr>
+        <w:tabs>
+          <w:tab w:val="num" w:pos="5760"/>
+        </w:tabs>
+        <w:ind w:left="5760" w:hanging="360"/>
+      </w:pPr>
+      <w:rPr>
+        <w:rFonts w:ascii="Wingdings" w:hAnsi="Wingdings" w:hint="default"/>
+        <w:sz w:val="20"/>
+      </w:rPr>
+    </w:lvl>
+    <w:lvl w:ilvl="8" w:tentative="1">
+      <w:start w:val="1"/>
+      <w:numFmt w:val="bullet"/>
+      <w:lvlText w:val=""/>
+      <w:lvlJc w:val="left"/>
+      <w:pPr>
+        <w:tabs>
+          <w:tab w:val="num" w:pos="6480"/>
+        </w:tabs>
+        <w:ind w:left="6480" w:hanging="360"/>
+      </w:pPr>
+      <w:rPr>
+        <w:rFonts w:ascii="Wingdings" w:hAnsi="Wingdings" w:hint="default"/>
+        <w:sz w:val="20"/>
+      </w:rPr>
+    </w:lvl>
+  </w:abstractNum>
+  <w:abstractNum w:abstractNumId="15" w15:restartNumberingAfterBreak="0">
+    <w:nsid w:val="3E730A8D"/>
+    <w:multiLevelType w:val="multilevel"/>
+    <w:tmpl w:val="06706A32"/>
+    <w:lvl w:ilvl="0">
+      <w:start w:val="1"/>
+      <w:numFmt w:val="bullet"/>
+      <w:lvlText w:val=""/>
+      <w:lvlJc w:val="left"/>
+      <w:pPr>
+        <w:tabs>
+          <w:tab w:val="num" w:pos="720"/>
+        </w:tabs>
+        <w:ind w:left="720" w:hanging="360"/>
+      </w:pPr>
+      <w:rPr>
+        <w:rFonts w:ascii="Symbol" w:hAnsi="Symbol" w:hint="default"/>
+        <w:sz w:val="20"/>
+      </w:rPr>
+    </w:lvl>
+    <w:lvl w:ilvl="1" w:tentative="1">
+      <w:start w:val="1"/>
+      <w:numFmt w:val="bullet"/>
+      <w:lvlText w:val="o"/>
+      <w:lvlJc w:val="left"/>
+      <w:pPr>
+        <w:tabs>
+          <w:tab w:val="num" w:pos="1440"/>
+        </w:tabs>
+        <w:ind w:left="1440" w:hanging="360"/>
+      </w:pPr>
+      <w:rPr>
+        <w:rFonts w:ascii="Courier New" w:hAnsi="Courier New" w:hint="default"/>
+        <w:sz w:val="20"/>
+      </w:rPr>
+    </w:lvl>
+    <w:lvl w:ilvl="2" w:tentative="1">
+      <w:start w:val="1"/>
+      <w:numFmt w:val="bullet"/>
+      <w:lvlText w:val=""/>
+      <w:lvlJc w:val="left"/>
+      <w:pPr>
+        <w:tabs>
+          <w:tab w:val="num" w:pos="2160"/>
+        </w:tabs>
+        <w:ind w:left="2160" w:hanging="360"/>
+      </w:pPr>
+      <w:rPr>
+        <w:rFonts w:ascii="Wingdings" w:hAnsi="Wingdings" w:hint="default"/>
+        <w:sz w:val="20"/>
+      </w:rPr>
+    </w:lvl>
+    <w:lvl w:ilvl="3" w:tentative="1">
+      <w:start w:val="1"/>
+      <w:numFmt w:val="bullet"/>
+      <w:lvlText w:val=""/>
+      <w:lvlJc w:val="left"/>
+      <w:pPr>
+        <w:tabs>
+          <w:tab w:val="num" w:pos="2880"/>
+        </w:tabs>
+        <w:ind w:left="2880" w:hanging="360"/>
+      </w:pPr>
+      <w:rPr>
+        <w:rFonts w:ascii="Wingdings" w:hAnsi="Wingdings" w:hint="default"/>
+        <w:sz w:val="20"/>
+      </w:rPr>
+    </w:lvl>
+    <w:lvl w:ilvl="4" w:tentative="1">
+      <w:start w:val="1"/>
+      <w:numFmt w:val="bullet"/>
+      <w:lvlText w:val=""/>
+      <w:lvlJc w:val="left"/>
+      <w:pPr>
+        <w:tabs>
+          <w:tab w:val="num" w:pos="3600"/>
+        </w:tabs>
+        <w:ind w:left="3600" w:hanging="360"/>
+      </w:pPr>
+      <w:rPr>
+        <w:rFonts w:ascii="Wingdings" w:hAnsi="Wingdings" w:hint="default"/>
+        <w:sz w:val="20"/>
+      </w:rPr>
+    </w:lvl>
+    <w:lvl w:ilvl="5" w:tentative="1">
+      <w:start w:val="1"/>
+      <w:numFmt w:val="bullet"/>
+      <w:lvlText w:val=""/>
+      <w:lvlJc w:val="left"/>
+      <w:pPr>
+        <w:tabs>
+          <w:tab w:val="num" w:pos="4320"/>
+        </w:tabs>
+        <w:ind w:left="4320" w:hanging="360"/>
+      </w:pPr>
+      <w:rPr>
+        <w:rFonts w:ascii="Wingdings" w:hAnsi="Wingdings" w:hint="default"/>
+        <w:sz w:val="20"/>
+      </w:rPr>
+    </w:lvl>
+    <w:lvl w:ilvl="6" w:tentative="1">
+      <w:start w:val="1"/>
+      <w:numFmt w:val="bullet"/>
+      <w:lvlText w:val=""/>
+      <w:lvlJc w:val="left"/>
+      <w:pPr>
+        <w:tabs>
+          <w:tab w:val="num" w:pos="5040"/>
+        </w:tabs>
+        <w:ind w:left="5040" w:hanging="360"/>
+      </w:pPr>
+      <w:rPr>
+        <w:rFonts w:ascii="Wingdings" w:hAnsi="Wingdings" w:hint="default"/>
+        <w:sz w:val="20"/>
+      </w:rPr>
+    </w:lvl>
+    <w:lvl w:ilvl="7" w:tentative="1">
+      <w:start w:val="1"/>
+      <w:numFmt w:val="bullet"/>
+      <w:lvlText w:val=""/>
+      <w:lvlJc w:val="left"/>
+      <w:pPr>
+        <w:tabs>
+          <w:tab w:val="num" w:pos="5760"/>
+        </w:tabs>
+        <w:ind w:left="5760" w:hanging="360"/>
+      </w:pPr>
+      <w:rPr>
+        <w:rFonts w:ascii="Wingdings" w:hAnsi="Wingdings" w:hint="default"/>
+        <w:sz w:val="20"/>
+      </w:rPr>
+    </w:lvl>
+    <w:lvl w:ilvl="8" w:tentative="1">
+      <w:start w:val="1"/>
+      <w:numFmt w:val="bullet"/>
+      <w:lvlText w:val=""/>
+      <w:lvlJc w:val="left"/>
+      <w:pPr>
+        <w:tabs>
+          <w:tab w:val="num" w:pos="6480"/>
+        </w:tabs>
+        <w:ind w:left="6480" w:hanging="360"/>
+      </w:pPr>
+      <w:rPr>
+        <w:rFonts w:ascii="Wingdings" w:hAnsi="Wingdings" w:hint="default"/>
+        <w:sz w:val="20"/>
+      </w:rPr>
+    </w:lvl>
+  </w:abstractNum>
+  <w:abstractNum w:abstractNumId="16" w15:restartNumberingAfterBreak="0">
     <w:nsid w:val="3FFF4DC1"/>
     <w:multiLevelType w:val="multilevel"/>
     <w:tmpl w:val="714E5222"/>
@@ -9738,7 +12849,7 @@
       </w:pPr>
     </w:lvl>
   </w:abstractNum>
-  <w:abstractNum w:abstractNumId="10" w15:restartNumberingAfterBreak="0">
+  <w:abstractNum w:abstractNumId="17" w15:restartNumberingAfterBreak="0">
     <w:nsid w:val="42AD2A8E"/>
     <w:multiLevelType w:val="multilevel"/>
     <w:tmpl w:val="89E2092A"/>
@@ -9887,7 +12998,7 @@
       </w:rPr>
     </w:lvl>
   </w:abstractNum>
-  <w:abstractNum w:abstractNumId="11" w15:restartNumberingAfterBreak="0">
+  <w:abstractNum w:abstractNumId="18" w15:restartNumberingAfterBreak="0">
     <w:nsid w:val="4887282C"/>
     <w:multiLevelType w:val="multilevel"/>
     <w:tmpl w:val="BF72FE58"/>
@@ -10036,7 +13147,7 @@
       </w:rPr>
     </w:lvl>
   </w:abstractNum>
-  <w:abstractNum w:abstractNumId="12" w15:restartNumberingAfterBreak="0">
+  <w:abstractNum w:abstractNumId="19" w15:restartNumberingAfterBreak="0">
     <w:nsid w:val="48D3132E"/>
     <w:multiLevelType w:val="multilevel"/>
     <w:tmpl w:val="F0441D06"/>
@@ -10185,7 +13296,7 @@
       </w:rPr>
     </w:lvl>
   </w:abstractNum>
-  <w:abstractNum w:abstractNumId="13" w15:restartNumberingAfterBreak="0">
+  <w:abstractNum w:abstractNumId="20" w15:restartNumberingAfterBreak="0">
     <w:nsid w:val="4CD717DD"/>
     <w:multiLevelType w:val="multilevel"/>
     <w:tmpl w:val="46187E50"/>
@@ -10334,7 +13445,269 @@
       </w:rPr>
     </w:lvl>
   </w:abstractNum>
-  <w:abstractNum w:abstractNumId="14" w15:restartNumberingAfterBreak="0">
+  <w:abstractNum w:abstractNumId="21" w15:restartNumberingAfterBreak="0">
+    <w:nsid w:val="5237524E"/>
+    <w:multiLevelType w:val="multilevel"/>
+    <w:tmpl w:val="98A2F01C"/>
+    <w:lvl w:ilvl="0">
+      <w:start w:val="1"/>
+      <w:numFmt w:val="bullet"/>
+      <w:lvlText w:val=""/>
+      <w:lvlJc w:val="left"/>
+      <w:pPr>
+        <w:tabs>
+          <w:tab w:val="num" w:pos="720"/>
+        </w:tabs>
+        <w:ind w:left="720" w:hanging="360"/>
+      </w:pPr>
+      <w:rPr>
+        <w:rFonts w:ascii="Symbol" w:hAnsi="Symbol" w:hint="default"/>
+        <w:sz w:val="20"/>
+      </w:rPr>
+    </w:lvl>
+    <w:lvl w:ilvl="1" w:tentative="1">
+      <w:start w:val="1"/>
+      <w:numFmt w:val="bullet"/>
+      <w:lvlText w:val="o"/>
+      <w:lvlJc w:val="left"/>
+      <w:pPr>
+        <w:tabs>
+          <w:tab w:val="num" w:pos="1440"/>
+        </w:tabs>
+        <w:ind w:left="1440" w:hanging="360"/>
+      </w:pPr>
+      <w:rPr>
+        <w:rFonts w:ascii="Courier New" w:hAnsi="Courier New" w:hint="default"/>
+        <w:sz w:val="20"/>
+      </w:rPr>
+    </w:lvl>
+    <w:lvl w:ilvl="2" w:tentative="1">
+      <w:start w:val="1"/>
+      <w:numFmt w:val="bullet"/>
+      <w:lvlText w:val=""/>
+      <w:lvlJc w:val="left"/>
+      <w:pPr>
+        <w:tabs>
+          <w:tab w:val="num" w:pos="2160"/>
+        </w:tabs>
+        <w:ind w:left="2160" w:hanging="360"/>
+      </w:pPr>
+      <w:rPr>
+        <w:rFonts w:ascii="Wingdings" w:hAnsi="Wingdings" w:hint="default"/>
+        <w:sz w:val="20"/>
+      </w:rPr>
+    </w:lvl>
+    <w:lvl w:ilvl="3" w:tentative="1">
+      <w:start w:val="1"/>
+      <w:numFmt w:val="bullet"/>
+      <w:lvlText w:val=""/>
+      <w:lvlJc w:val="left"/>
+      <w:pPr>
+        <w:tabs>
+          <w:tab w:val="num" w:pos="2880"/>
+        </w:tabs>
+        <w:ind w:left="2880" w:hanging="360"/>
+      </w:pPr>
+      <w:rPr>
+        <w:rFonts w:ascii="Wingdings" w:hAnsi="Wingdings" w:hint="default"/>
+        <w:sz w:val="20"/>
+      </w:rPr>
+    </w:lvl>
+    <w:lvl w:ilvl="4" w:tentative="1">
+      <w:start w:val="1"/>
+      <w:numFmt w:val="bullet"/>
+      <w:lvlText w:val=""/>
+      <w:lvlJc w:val="left"/>
+      <w:pPr>
+        <w:tabs>
+          <w:tab w:val="num" w:pos="3600"/>
+        </w:tabs>
+        <w:ind w:left="3600" w:hanging="360"/>
+      </w:pPr>
+      <w:rPr>
+        <w:rFonts w:ascii="Wingdings" w:hAnsi="Wingdings" w:hint="default"/>
+        <w:sz w:val="20"/>
+      </w:rPr>
+    </w:lvl>
+    <w:lvl w:ilvl="5" w:tentative="1">
+      <w:start w:val="1"/>
+      <w:numFmt w:val="bullet"/>
+      <w:lvlText w:val=""/>
+      <w:lvlJc w:val="left"/>
+      <w:pPr>
+        <w:tabs>
+          <w:tab w:val="num" w:pos="4320"/>
+        </w:tabs>
+        <w:ind w:left="4320" w:hanging="360"/>
+      </w:pPr>
+      <w:rPr>
+        <w:rFonts w:ascii="Wingdings" w:hAnsi="Wingdings" w:hint="default"/>
+        <w:sz w:val="20"/>
+      </w:rPr>
+    </w:lvl>
+    <w:lvl w:ilvl="6" w:tentative="1">
+      <w:start w:val="1"/>
+      <w:numFmt w:val="bullet"/>
+      <w:lvlText w:val=""/>
+      <w:lvlJc w:val="left"/>
+      <w:pPr>
+        <w:tabs>
+          <w:tab w:val="num" w:pos="5040"/>
+        </w:tabs>
+        <w:ind w:left="5040" w:hanging="360"/>
+      </w:pPr>
+      <w:rPr>
+        <w:rFonts w:ascii="Wingdings" w:hAnsi="Wingdings" w:hint="default"/>
+        <w:sz w:val="20"/>
+      </w:rPr>
+    </w:lvl>
+    <w:lvl w:ilvl="7" w:tentative="1">
+      <w:start w:val="1"/>
+      <w:numFmt w:val="bullet"/>
+      <w:lvlText w:val=""/>
+      <w:lvlJc w:val="left"/>
+      <w:pPr>
+        <w:tabs>
+          <w:tab w:val="num" w:pos="5760"/>
+        </w:tabs>
+        <w:ind w:left="5760" w:hanging="360"/>
+      </w:pPr>
+      <w:rPr>
+        <w:rFonts w:ascii="Wingdings" w:hAnsi="Wingdings" w:hint="default"/>
+        <w:sz w:val="20"/>
+      </w:rPr>
+    </w:lvl>
+    <w:lvl w:ilvl="8" w:tentative="1">
+      <w:start w:val="1"/>
+      <w:numFmt w:val="bullet"/>
+      <w:lvlText w:val=""/>
+      <w:lvlJc w:val="left"/>
+      <w:pPr>
+        <w:tabs>
+          <w:tab w:val="num" w:pos="6480"/>
+        </w:tabs>
+        <w:ind w:left="6480" w:hanging="360"/>
+      </w:pPr>
+      <w:rPr>
+        <w:rFonts w:ascii="Wingdings" w:hAnsi="Wingdings" w:hint="default"/>
+        <w:sz w:val="20"/>
+      </w:rPr>
+    </w:lvl>
+  </w:abstractNum>
+  <w:abstractNum w:abstractNumId="22" w15:restartNumberingAfterBreak="0">
+    <w:nsid w:val="65733250"/>
+    <w:multiLevelType w:val="multilevel"/>
+    <w:tmpl w:val="CD8CF99E"/>
+    <w:lvl w:ilvl="0">
+      <w:start w:val="1"/>
+      <w:numFmt w:val="decimal"/>
+      <w:lvlText w:val="%1."/>
+      <w:lvlJc w:val="left"/>
+      <w:pPr>
+        <w:tabs>
+          <w:tab w:val="num" w:pos="720"/>
+        </w:tabs>
+        <w:ind w:left="720" w:hanging="360"/>
+      </w:pPr>
+    </w:lvl>
+    <w:lvl w:ilvl="1" w:tentative="1">
+      <w:start w:val="1"/>
+      <w:numFmt w:val="decimal"/>
+      <w:lvlText w:val="%2."/>
+      <w:lvlJc w:val="left"/>
+      <w:pPr>
+        <w:tabs>
+          <w:tab w:val="num" w:pos="1440"/>
+        </w:tabs>
+        <w:ind w:left="1440" w:hanging="360"/>
+      </w:pPr>
+    </w:lvl>
+    <w:lvl w:ilvl="2" w:tentative="1">
+      <w:start w:val="1"/>
+      <w:numFmt w:val="decimal"/>
+      <w:lvlText w:val="%3."/>
+      <w:lvlJc w:val="left"/>
+      <w:pPr>
+        <w:tabs>
+          <w:tab w:val="num" w:pos="2160"/>
+        </w:tabs>
+        <w:ind w:left="2160" w:hanging="360"/>
+      </w:pPr>
+    </w:lvl>
+    <w:lvl w:ilvl="3" w:tentative="1">
+      <w:start w:val="1"/>
+      <w:numFmt w:val="decimal"/>
+      <w:lvlText w:val="%4."/>
+      <w:lvlJc w:val="left"/>
+      <w:pPr>
+        <w:tabs>
+          <w:tab w:val="num" w:pos="2880"/>
+        </w:tabs>
+        <w:ind w:left="2880" w:hanging="360"/>
+      </w:pPr>
+    </w:lvl>
+    <w:lvl w:ilvl="4" w:tentative="1">
+      <w:start w:val="1"/>
+      <w:numFmt w:val="decimal"/>
+      <w:lvlText w:val="%5."/>
+      <w:lvlJc w:val="left"/>
+      <w:pPr>
+        <w:tabs>
+          <w:tab w:val="num" w:pos="3600"/>
+        </w:tabs>
+        <w:ind w:left="3600" w:hanging="360"/>
+      </w:pPr>
+    </w:lvl>
+    <w:lvl w:ilvl="5" w:tentative="1">
+      <w:start w:val="1"/>
+      <w:numFmt w:val="decimal"/>
+      <w:lvlText w:val="%6."/>
+      <w:lvlJc w:val="left"/>
+      <w:pPr>
+        <w:tabs>
+          <w:tab w:val="num" w:pos="4320"/>
+        </w:tabs>
+        <w:ind w:left="4320" w:hanging="360"/>
+      </w:pPr>
+    </w:lvl>
+    <w:lvl w:ilvl="6" w:tentative="1">
+      <w:start w:val="1"/>
+      <w:numFmt w:val="decimal"/>
+      <w:lvlText w:val="%7."/>
+      <w:lvlJc w:val="left"/>
+      <w:pPr>
+        <w:tabs>
+          <w:tab w:val="num" w:pos="5040"/>
+        </w:tabs>
+        <w:ind w:left="5040" w:hanging="360"/>
+      </w:pPr>
+    </w:lvl>
+    <w:lvl w:ilvl="7" w:tentative="1">
+      <w:start w:val="1"/>
+      <w:numFmt w:val="decimal"/>
+      <w:lvlText w:val="%8."/>
+      <w:lvlJc w:val="left"/>
+      <w:pPr>
+        <w:tabs>
+          <w:tab w:val="num" w:pos="5760"/>
+        </w:tabs>
+        <w:ind w:left="5760" w:hanging="360"/>
+      </w:pPr>
+    </w:lvl>
+    <w:lvl w:ilvl="8" w:tentative="1">
+      <w:start w:val="1"/>
+      <w:numFmt w:val="decimal"/>
+      <w:lvlText w:val="%9."/>
+      <w:lvlJc w:val="left"/>
+      <w:pPr>
+        <w:tabs>
+          <w:tab w:val="num" w:pos="6480"/>
+        </w:tabs>
+        <w:ind w:left="6480" w:hanging="360"/>
+      </w:pPr>
+    </w:lvl>
+  </w:abstractNum>
+  <w:abstractNum w:abstractNumId="23" w15:restartNumberingAfterBreak="0">
     <w:nsid w:val="67806E0E"/>
     <w:multiLevelType w:val="multilevel"/>
     <w:tmpl w:val="CBDEA6B6"/>
@@ -10483,7 +13856,156 @@
       </w:rPr>
     </w:lvl>
   </w:abstractNum>
-  <w:abstractNum w:abstractNumId="15" w15:restartNumberingAfterBreak="0">
+  <w:abstractNum w:abstractNumId="24" w15:restartNumberingAfterBreak="0">
+    <w:nsid w:val="698D2354"/>
+    <w:multiLevelType w:val="multilevel"/>
+    <w:tmpl w:val="202C9E56"/>
+    <w:lvl w:ilvl="0">
+      <w:start w:val="1"/>
+      <w:numFmt w:val="bullet"/>
+      <w:lvlText w:val=""/>
+      <w:lvlJc w:val="left"/>
+      <w:pPr>
+        <w:tabs>
+          <w:tab w:val="num" w:pos="720"/>
+        </w:tabs>
+        <w:ind w:left="720" w:hanging="360"/>
+      </w:pPr>
+      <w:rPr>
+        <w:rFonts w:ascii="Symbol" w:hAnsi="Symbol" w:hint="default"/>
+        <w:sz w:val="20"/>
+      </w:rPr>
+    </w:lvl>
+    <w:lvl w:ilvl="1" w:tentative="1">
+      <w:start w:val="1"/>
+      <w:numFmt w:val="bullet"/>
+      <w:lvlText w:val="o"/>
+      <w:lvlJc w:val="left"/>
+      <w:pPr>
+        <w:tabs>
+          <w:tab w:val="num" w:pos="1440"/>
+        </w:tabs>
+        <w:ind w:left="1440" w:hanging="360"/>
+      </w:pPr>
+      <w:rPr>
+        <w:rFonts w:ascii="Courier New" w:hAnsi="Courier New" w:hint="default"/>
+        <w:sz w:val="20"/>
+      </w:rPr>
+    </w:lvl>
+    <w:lvl w:ilvl="2" w:tentative="1">
+      <w:start w:val="1"/>
+      <w:numFmt w:val="bullet"/>
+      <w:lvlText w:val=""/>
+      <w:lvlJc w:val="left"/>
+      <w:pPr>
+        <w:tabs>
+          <w:tab w:val="num" w:pos="2160"/>
+        </w:tabs>
+        <w:ind w:left="2160" w:hanging="360"/>
+      </w:pPr>
+      <w:rPr>
+        <w:rFonts w:ascii="Wingdings" w:hAnsi="Wingdings" w:hint="default"/>
+        <w:sz w:val="20"/>
+      </w:rPr>
+    </w:lvl>
+    <w:lvl w:ilvl="3" w:tentative="1">
+      <w:start w:val="1"/>
+      <w:numFmt w:val="bullet"/>
+      <w:lvlText w:val=""/>
+      <w:lvlJc w:val="left"/>
+      <w:pPr>
+        <w:tabs>
+          <w:tab w:val="num" w:pos="2880"/>
+        </w:tabs>
+        <w:ind w:left="2880" w:hanging="360"/>
+      </w:pPr>
+      <w:rPr>
+        <w:rFonts w:ascii="Wingdings" w:hAnsi="Wingdings" w:hint="default"/>
+        <w:sz w:val="20"/>
+      </w:rPr>
+    </w:lvl>
+    <w:lvl w:ilvl="4" w:tentative="1">
+      <w:start w:val="1"/>
+      <w:numFmt w:val="bullet"/>
+      <w:lvlText w:val=""/>
+      <w:lvlJc w:val="left"/>
+      <w:pPr>
+        <w:tabs>
+          <w:tab w:val="num" w:pos="3600"/>
+        </w:tabs>
+        <w:ind w:left="3600" w:hanging="360"/>
+      </w:pPr>
+      <w:rPr>
+        <w:rFonts w:ascii="Wingdings" w:hAnsi="Wingdings" w:hint="default"/>
+        <w:sz w:val="20"/>
+      </w:rPr>
+    </w:lvl>
+    <w:lvl w:ilvl="5" w:tentative="1">
+      <w:start w:val="1"/>
+      <w:numFmt w:val="bullet"/>
+      <w:lvlText w:val=""/>
+      <w:lvlJc w:val="left"/>
+      <w:pPr>
+        <w:tabs>
+          <w:tab w:val="num" w:pos="4320"/>
+        </w:tabs>
+        <w:ind w:left="4320" w:hanging="360"/>
+      </w:pPr>
+      <w:rPr>
+        <w:rFonts w:ascii="Wingdings" w:hAnsi="Wingdings" w:hint="default"/>
+        <w:sz w:val="20"/>
+      </w:rPr>
+    </w:lvl>
+    <w:lvl w:ilvl="6" w:tentative="1">
+      <w:start w:val="1"/>
+      <w:numFmt w:val="bullet"/>
+      <w:lvlText w:val=""/>
+      <w:lvlJc w:val="left"/>
+      <w:pPr>
+        <w:tabs>
+          <w:tab w:val="num" w:pos="5040"/>
+        </w:tabs>
+        <w:ind w:left="5040" w:hanging="360"/>
+      </w:pPr>
+      <w:rPr>
+        <w:rFonts w:ascii="Wingdings" w:hAnsi="Wingdings" w:hint="default"/>
+        <w:sz w:val="20"/>
+      </w:rPr>
+    </w:lvl>
+    <w:lvl w:ilvl="7" w:tentative="1">
+      <w:start w:val="1"/>
+      <w:numFmt w:val="bullet"/>
+      <w:lvlText w:val=""/>
+      <w:lvlJc w:val="left"/>
+      <w:pPr>
+        <w:tabs>
+          <w:tab w:val="num" w:pos="5760"/>
+        </w:tabs>
+        <w:ind w:left="5760" w:hanging="360"/>
+      </w:pPr>
+      <w:rPr>
+        <w:rFonts w:ascii="Wingdings" w:hAnsi="Wingdings" w:hint="default"/>
+        <w:sz w:val="20"/>
+      </w:rPr>
+    </w:lvl>
+    <w:lvl w:ilvl="8" w:tentative="1">
+      <w:start w:val="1"/>
+      <w:numFmt w:val="bullet"/>
+      <w:lvlText w:val=""/>
+      <w:lvlJc w:val="left"/>
+      <w:pPr>
+        <w:tabs>
+          <w:tab w:val="num" w:pos="6480"/>
+        </w:tabs>
+        <w:ind w:left="6480" w:hanging="360"/>
+      </w:pPr>
+      <w:rPr>
+        <w:rFonts w:ascii="Wingdings" w:hAnsi="Wingdings" w:hint="default"/>
+        <w:sz w:val="20"/>
+      </w:rPr>
+    </w:lvl>
+  </w:abstractNum>
+  <w:abstractNum w:abstractNumId="25" w15:restartNumberingAfterBreak="0">
     <w:nsid w:val="6CF961BF"/>
     <w:multiLevelType w:val="multilevel"/>
     <w:tmpl w:val="73E8FB66"/>
@@ -10632,7 +14154,269 @@
       </w:rPr>
     </w:lvl>
   </w:abstractNum>
-  <w:abstractNum w:abstractNumId="16" w15:restartNumberingAfterBreak="0">
+  <w:abstractNum w:abstractNumId="26" w15:restartNumberingAfterBreak="0">
+    <w:nsid w:val="6D8C6E78"/>
+    <w:multiLevelType w:val="multilevel"/>
+    <w:tmpl w:val="7AE4EC4A"/>
+    <w:lvl w:ilvl="0">
+      <w:start w:val="1"/>
+      <w:numFmt w:val="decimal"/>
+      <w:lvlText w:val="%1."/>
+      <w:lvlJc w:val="left"/>
+      <w:pPr>
+        <w:tabs>
+          <w:tab w:val="num" w:pos="720"/>
+        </w:tabs>
+        <w:ind w:left="720" w:hanging="360"/>
+      </w:pPr>
+    </w:lvl>
+    <w:lvl w:ilvl="1" w:tentative="1">
+      <w:start w:val="1"/>
+      <w:numFmt w:val="decimal"/>
+      <w:lvlText w:val="%2."/>
+      <w:lvlJc w:val="left"/>
+      <w:pPr>
+        <w:tabs>
+          <w:tab w:val="num" w:pos="1440"/>
+        </w:tabs>
+        <w:ind w:left="1440" w:hanging="360"/>
+      </w:pPr>
+    </w:lvl>
+    <w:lvl w:ilvl="2" w:tentative="1">
+      <w:start w:val="1"/>
+      <w:numFmt w:val="decimal"/>
+      <w:lvlText w:val="%3."/>
+      <w:lvlJc w:val="left"/>
+      <w:pPr>
+        <w:tabs>
+          <w:tab w:val="num" w:pos="2160"/>
+        </w:tabs>
+        <w:ind w:left="2160" w:hanging="360"/>
+      </w:pPr>
+    </w:lvl>
+    <w:lvl w:ilvl="3" w:tentative="1">
+      <w:start w:val="1"/>
+      <w:numFmt w:val="decimal"/>
+      <w:lvlText w:val="%4."/>
+      <w:lvlJc w:val="left"/>
+      <w:pPr>
+        <w:tabs>
+          <w:tab w:val="num" w:pos="2880"/>
+        </w:tabs>
+        <w:ind w:left="2880" w:hanging="360"/>
+      </w:pPr>
+    </w:lvl>
+    <w:lvl w:ilvl="4" w:tentative="1">
+      <w:start w:val="1"/>
+      <w:numFmt w:val="decimal"/>
+      <w:lvlText w:val="%5."/>
+      <w:lvlJc w:val="left"/>
+      <w:pPr>
+        <w:tabs>
+          <w:tab w:val="num" w:pos="3600"/>
+        </w:tabs>
+        <w:ind w:left="3600" w:hanging="360"/>
+      </w:pPr>
+    </w:lvl>
+    <w:lvl w:ilvl="5" w:tentative="1">
+      <w:start w:val="1"/>
+      <w:numFmt w:val="decimal"/>
+      <w:lvlText w:val="%6."/>
+      <w:lvlJc w:val="left"/>
+      <w:pPr>
+        <w:tabs>
+          <w:tab w:val="num" w:pos="4320"/>
+        </w:tabs>
+        <w:ind w:left="4320" w:hanging="360"/>
+      </w:pPr>
+    </w:lvl>
+    <w:lvl w:ilvl="6" w:tentative="1">
+      <w:start w:val="1"/>
+      <w:numFmt w:val="decimal"/>
+      <w:lvlText w:val="%7."/>
+      <w:lvlJc w:val="left"/>
+      <w:pPr>
+        <w:tabs>
+          <w:tab w:val="num" w:pos="5040"/>
+        </w:tabs>
+        <w:ind w:left="5040" w:hanging="360"/>
+      </w:pPr>
+    </w:lvl>
+    <w:lvl w:ilvl="7" w:tentative="1">
+      <w:start w:val="1"/>
+      <w:numFmt w:val="decimal"/>
+      <w:lvlText w:val="%8."/>
+      <w:lvlJc w:val="left"/>
+      <w:pPr>
+        <w:tabs>
+          <w:tab w:val="num" w:pos="5760"/>
+        </w:tabs>
+        <w:ind w:left="5760" w:hanging="360"/>
+      </w:pPr>
+    </w:lvl>
+    <w:lvl w:ilvl="8" w:tentative="1">
+      <w:start w:val="1"/>
+      <w:numFmt w:val="decimal"/>
+      <w:lvlText w:val="%9."/>
+      <w:lvlJc w:val="left"/>
+      <w:pPr>
+        <w:tabs>
+          <w:tab w:val="num" w:pos="6480"/>
+        </w:tabs>
+        <w:ind w:left="6480" w:hanging="360"/>
+      </w:pPr>
+    </w:lvl>
+  </w:abstractNum>
+  <w:abstractNum w:abstractNumId="27" w15:restartNumberingAfterBreak="0">
+    <w:nsid w:val="6D9E2273"/>
+    <w:multiLevelType w:val="multilevel"/>
+    <w:tmpl w:val="A4E8CAD8"/>
+    <w:lvl w:ilvl="0">
+      <w:start w:val="1"/>
+      <w:numFmt w:val="bullet"/>
+      <w:lvlText w:val=""/>
+      <w:lvlJc w:val="left"/>
+      <w:pPr>
+        <w:tabs>
+          <w:tab w:val="num" w:pos="720"/>
+        </w:tabs>
+        <w:ind w:left="720" w:hanging="360"/>
+      </w:pPr>
+      <w:rPr>
+        <w:rFonts w:ascii="Symbol" w:hAnsi="Symbol" w:hint="default"/>
+        <w:sz w:val="20"/>
+      </w:rPr>
+    </w:lvl>
+    <w:lvl w:ilvl="1" w:tentative="1">
+      <w:start w:val="1"/>
+      <w:numFmt w:val="bullet"/>
+      <w:lvlText w:val="o"/>
+      <w:lvlJc w:val="left"/>
+      <w:pPr>
+        <w:tabs>
+          <w:tab w:val="num" w:pos="1440"/>
+        </w:tabs>
+        <w:ind w:left="1440" w:hanging="360"/>
+      </w:pPr>
+      <w:rPr>
+        <w:rFonts w:ascii="Courier New" w:hAnsi="Courier New" w:hint="default"/>
+        <w:sz w:val="20"/>
+      </w:rPr>
+    </w:lvl>
+    <w:lvl w:ilvl="2" w:tentative="1">
+      <w:start w:val="1"/>
+      <w:numFmt w:val="bullet"/>
+      <w:lvlText w:val=""/>
+      <w:lvlJc w:val="left"/>
+      <w:pPr>
+        <w:tabs>
+          <w:tab w:val="num" w:pos="2160"/>
+        </w:tabs>
+        <w:ind w:left="2160" w:hanging="360"/>
+      </w:pPr>
+      <w:rPr>
+        <w:rFonts w:ascii="Wingdings" w:hAnsi="Wingdings" w:hint="default"/>
+        <w:sz w:val="20"/>
+      </w:rPr>
+    </w:lvl>
+    <w:lvl w:ilvl="3" w:tentative="1">
+      <w:start w:val="1"/>
+      <w:numFmt w:val="bullet"/>
+      <w:lvlText w:val=""/>
+      <w:lvlJc w:val="left"/>
+      <w:pPr>
+        <w:tabs>
+          <w:tab w:val="num" w:pos="2880"/>
+        </w:tabs>
+        <w:ind w:left="2880" w:hanging="360"/>
+      </w:pPr>
+      <w:rPr>
+        <w:rFonts w:ascii="Wingdings" w:hAnsi="Wingdings" w:hint="default"/>
+        <w:sz w:val="20"/>
+      </w:rPr>
+    </w:lvl>
+    <w:lvl w:ilvl="4" w:tentative="1">
+      <w:start w:val="1"/>
+      <w:numFmt w:val="bullet"/>
+      <w:lvlText w:val=""/>
+      <w:lvlJc w:val="left"/>
+      <w:pPr>
+        <w:tabs>
+          <w:tab w:val="num" w:pos="3600"/>
+        </w:tabs>
+        <w:ind w:left="3600" w:hanging="360"/>
+      </w:pPr>
+      <w:rPr>
+        <w:rFonts w:ascii="Wingdings" w:hAnsi="Wingdings" w:hint="default"/>
+        <w:sz w:val="20"/>
+      </w:rPr>
+    </w:lvl>
+    <w:lvl w:ilvl="5" w:tentative="1">
+      <w:start w:val="1"/>
+      <w:numFmt w:val="bullet"/>
+      <w:lvlText w:val=""/>
+      <w:lvlJc w:val="left"/>
+      <w:pPr>
+        <w:tabs>
+          <w:tab w:val="num" w:pos="4320"/>
+        </w:tabs>
+        <w:ind w:left="4320" w:hanging="360"/>
+      </w:pPr>
+      <w:rPr>
+        <w:rFonts w:ascii="Wingdings" w:hAnsi="Wingdings" w:hint="default"/>
+        <w:sz w:val="20"/>
+      </w:rPr>
+    </w:lvl>
+    <w:lvl w:ilvl="6" w:tentative="1">
+      <w:start w:val="1"/>
+      <w:numFmt w:val="bullet"/>
+      <w:lvlText w:val=""/>
+      <w:lvlJc w:val="left"/>
+      <w:pPr>
+        <w:tabs>
+          <w:tab w:val="num" w:pos="5040"/>
+        </w:tabs>
+        <w:ind w:left="5040" w:hanging="360"/>
+      </w:pPr>
+      <w:rPr>
+        <w:rFonts w:ascii="Wingdings" w:hAnsi="Wingdings" w:hint="default"/>
+        <w:sz w:val="20"/>
+      </w:rPr>
+    </w:lvl>
+    <w:lvl w:ilvl="7" w:tentative="1">
+      <w:start w:val="1"/>
+      <w:numFmt w:val="bullet"/>
+      <w:lvlText w:val=""/>
+      <w:lvlJc w:val="left"/>
+      <w:pPr>
+        <w:tabs>
+          <w:tab w:val="num" w:pos="5760"/>
+        </w:tabs>
+        <w:ind w:left="5760" w:hanging="360"/>
+      </w:pPr>
+      <w:rPr>
+        <w:rFonts w:ascii="Wingdings" w:hAnsi="Wingdings" w:hint="default"/>
+        <w:sz w:val="20"/>
+      </w:rPr>
+    </w:lvl>
+    <w:lvl w:ilvl="8" w:tentative="1">
+      <w:start w:val="1"/>
+      <w:numFmt w:val="bullet"/>
+      <w:lvlText w:val=""/>
+      <w:lvlJc w:val="left"/>
+      <w:pPr>
+        <w:tabs>
+          <w:tab w:val="num" w:pos="6480"/>
+        </w:tabs>
+        <w:ind w:left="6480" w:hanging="360"/>
+      </w:pPr>
+      <w:rPr>
+        <w:rFonts w:ascii="Wingdings" w:hAnsi="Wingdings" w:hint="default"/>
+        <w:sz w:val="20"/>
+      </w:rPr>
+    </w:lvl>
+  </w:abstractNum>
+  <w:abstractNum w:abstractNumId="28" w15:restartNumberingAfterBreak="0">
     <w:nsid w:val="74687FAE"/>
     <w:multiLevelType w:val="multilevel"/>
     <w:tmpl w:val="1F7053D4"/>
@@ -10781,7 +14565,7 @@
       </w:rPr>
     </w:lvl>
   </w:abstractNum>
-  <w:abstractNum w:abstractNumId="17" w15:restartNumberingAfterBreak="0">
+  <w:abstractNum w:abstractNumId="29" w15:restartNumberingAfterBreak="0">
     <w:nsid w:val="783F59B4"/>
     <w:multiLevelType w:val="multilevel"/>
     <w:tmpl w:val="1BC46DD2"/>
@@ -10930,7 +14714,156 @@
       </w:rPr>
     </w:lvl>
   </w:abstractNum>
-  <w:abstractNum w:abstractNumId="18" w15:restartNumberingAfterBreak="0">
+  <w:abstractNum w:abstractNumId="30" w15:restartNumberingAfterBreak="0">
+    <w:nsid w:val="78AE7D72"/>
+    <w:multiLevelType w:val="multilevel"/>
+    <w:tmpl w:val="8338781C"/>
+    <w:lvl w:ilvl="0">
+      <w:start w:val="1"/>
+      <w:numFmt w:val="bullet"/>
+      <w:lvlText w:val=""/>
+      <w:lvlJc w:val="left"/>
+      <w:pPr>
+        <w:tabs>
+          <w:tab w:val="num" w:pos="720"/>
+        </w:tabs>
+        <w:ind w:left="720" w:hanging="360"/>
+      </w:pPr>
+      <w:rPr>
+        <w:rFonts w:ascii="Symbol" w:hAnsi="Symbol" w:hint="default"/>
+        <w:sz w:val="20"/>
+      </w:rPr>
+    </w:lvl>
+    <w:lvl w:ilvl="1" w:tentative="1">
+      <w:start w:val="1"/>
+      <w:numFmt w:val="bullet"/>
+      <w:lvlText w:val="o"/>
+      <w:lvlJc w:val="left"/>
+      <w:pPr>
+        <w:tabs>
+          <w:tab w:val="num" w:pos="1440"/>
+        </w:tabs>
+        <w:ind w:left="1440" w:hanging="360"/>
+      </w:pPr>
+      <w:rPr>
+        <w:rFonts w:ascii="Courier New" w:hAnsi="Courier New" w:hint="default"/>
+        <w:sz w:val="20"/>
+      </w:rPr>
+    </w:lvl>
+    <w:lvl w:ilvl="2" w:tentative="1">
+      <w:start w:val="1"/>
+      <w:numFmt w:val="bullet"/>
+      <w:lvlText w:val=""/>
+      <w:lvlJc w:val="left"/>
+      <w:pPr>
+        <w:tabs>
+          <w:tab w:val="num" w:pos="2160"/>
+        </w:tabs>
+        <w:ind w:left="2160" w:hanging="360"/>
+      </w:pPr>
+      <w:rPr>
+        <w:rFonts w:ascii="Wingdings" w:hAnsi="Wingdings" w:hint="default"/>
+        <w:sz w:val="20"/>
+      </w:rPr>
+    </w:lvl>
+    <w:lvl w:ilvl="3" w:tentative="1">
+      <w:start w:val="1"/>
+      <w:numFmt w:val="bullet"/>
+      <w:lvlText w:val=""/>
+      <w:lvlJc w:val="left"/>
+      <w:pPr>
+        <w:tabs>
+          <w:tab w:val="num" w:pos="2880"/>
+        </w:tabs>
+        <w:ind w:left="2880" w:hanging="360"/>
+      </w:pPr>
+      <w:rPr>
+        <w:rFonts w:ascii="Wingdings" w:hAnsi="Wingdings" w:hint="default"/>
+        <w:sz w:val="20"/>
+      </w:rPr>
+    </w:lvl>
+    <w:lvl w:ilvl="4" w:tentative="1">
+      <w:start w:val="1"/>
+      <w:numFmt w:val="bullet"/>
+      <w:lvlText w:val=""/>
+      <w:lvlJc w:val="left"/>
+      <w:pPr>
+        <w:tabs>
+          <w:tab w:val="num" w:pos="3600"/>
+        </w:tabs>
+        <w:ind w:left="3600" w:hanging="360"/>
+      </w:pPr>
+      <w:rPr>
+        <w:rFonts w:ascii="Wingdings" w:hAnsi="Wingdings" w:hint="default"/>
+        <w:sz w:val="20"/>
+      </w:rPr>
+    </w:lvl>
+    <w:lvl w:ilvl="5" w:tentative="1">
+      <w:start w:val="1"/>
+      <w:numFmt w:val="bullet"/>
+      <w:lvlText w:val=""/>
+      <w:lvlJc w:val="left"/>
+      <w:pPr>
+        <w:tabs>
+          <w:tab w:val="num" w:pos="4320"/>
+        </w:tabs>
+        <w:ind w:left="4320" w:hanging="360"/>
+      </w:pPr>
+      <w:rPr>
+        <w:rFonts w:ascii="Wingdings" w:hAnsi="Wingdings" w:hint="default"/>
+        <w:sz w:val="20"/>
+      </w:rPr>
+    </w:lvl>
+    <w:lvl w:ilvl="6" w:tentative="1">
+      <w:start w:val="1"/>
+      <w:numFmt w:val="bullet"/>
+      <w:lvlText w:val=""/>
+      <w:lvlJc w:val="left"/>
+      <w:pPr>
+        <w:tabs>
+          <w:tab w:val="num" w:pos="5040"/>
+        </w:tabs>
+        <w:ind w:left="5040" w:hanging="360"/>
+      </w:pPr>
+      <w:rPr>
+        <w:rFonts w:ascii="Wingdings" w:hAnsi="Wingdings" w:hint="default"/>
+        <w:sz w:val="20"/>
+      </w:rPr>
+    </w:lvl>
+    <w:lvl w:ilvl="7" w:tentative="1">
+      <w:start w:val="1"/>
+      <w:numFmt w:val="bullet"/>
+      <w:lvlText w:val=""/>
+      <w:lvlJc w:val="left"/>
+      <w:pPr>
+        <w:tabs>
+          <w:tab w:val="num" w:pos="5760"/>
+        </w:tabs>
+        <w:ind w:left="5760" w:hanging="360"/>
+      </w:pPr>
+      <w:rPr>
+        <w:rFonts w:ascii="Wingdings" w:hAnsi="Wingdings" w:hint="default"/>
+        <w:sz w:val="20"/>
+      </w:rPr>
+    </w:lvl>
+    <w:lvl w:ilvl="8" w:tentative="1">
+      <w:start w:val="1"/>
+      <w:numFmt w:val="bullet"/>
+      <w:lvlText w:val=""/>
+      <w:lvlJc w:val="left"/>
+      <w:pPr>
+        <w:tabs>
+          <w:tab w:val="num" w:pos="6480"/>
+        </w:tabs>
+        <w:ind w:left="6480" w:hanging="360"/>
+      </w:pPr>
+      <w:rPr>
+        <w:rFonts w:ascii="Wingdings" w:hAnsi="Wingdings" w:hint="default"/>
+        <w:sz w:val="20"/>
+      </w:rPr>
+    </w:lvl>
+  </w:abstractNum>
+  <w:abstractNum w:abstractNumId="31" w15:restartNumberingAfterBreak="0">
     <w:nsid w:val="79E06B95"/>
     <w:multiLevelType w:val="multilevel"/>
     <w:tmpl w:val="EFD68952"/>
@@ -11079,7 +15012,7 @@
       </w:rPr>
     </w:lvl>
   </w:abstractNum>
-  <w:abstractNum w:abstractNumId="19" w15:restartNumberingAfterBreak="0">
+  <w:abstractNum w:abstractNumId="32" w15:restartNumberingAfterBreak="0">
     <w:nsid w:val="7EF96CA6"/>
     <w:multiLevelType w:val="multilevel"/>
     <w:tmpl w:val="B86474CC"/>
@@ -11229,64 +15162,103 @@
     </w:lvl>
   </w:abstractNum>
   <w:num w:numId="1" w16cid:durableId="238365616">
-    <w:abstractNumId w:val="2"/>
+    <w:abstractNumId w:val="4"/>
   </w:num>
   <w:num w:numId="2" w16cid:durableId="1767650382">
-    <w:abstractNumId w:val="12"/>
+    <w:abstractNumId w:val="19"/>
   </w:num>
   <w:num w:numId="3" w16cid:durableId="744036750">
     <w:abstractNumId w:val="0"/>
   </w:num>
   <w:num w:numId="4" w16cid:durableId="1858694320">
+    <w:abstractNumId w:val="17"/>
+  </w:num>
+  <w:num w:numId="5" w16cid:durableId="1995253860">
+    <w:abstractNumId w:val="11"/>
+  </w:num>
+  <w:num w:numId="6" w16cid:durableId="404646516">
+    <w:abstractNumId w:val="12"/>
+  </w:num>
+  <w:num w:numId="7" w16cid:durableId="761340415">
+    <w:abstractNumId w:val="16"/>
+  </w:num>
+  <w:num w:numId="8" w16cid:durableId="1458179738">
+    <w:abstractNumId w:val="31"/>
+  </w:num>
+  <w:num w:numId="9" w16cid:durableId="595019753">
+    <w:abstractNumId w:val="23"/>
+  </w:num>
+  <w:num w:numId="10" w16cid:durableId="386493021">
+    <w:abstractNumId w:val="32"/>
+  </w:num>
+  <w:num w:numId="11" w16cid:durableId="827407690">
+    <w:abstractNumId w:val="9"/>
+  </w:num>
+  <w:num w:numId="12" w16cid:durableId="1138450809">
+    <w:abstractNumId w:val="29"/>
+  </w:num>
+  <w:num w:numId="13" w16cid:durableId="770079510">
     <w:abstractNumId w:val="10"/>
   </w:num>
-  <w:num w:numId="5" w16cid:durableId="1995253860">
-    <w:abstractNumId w:val="7"/>
-  </w:num>
-  <w:num w:numId="6" w16cid:durableId="404646516">
-    <w:abstractNumId w:val="8"/>
-  </w:num>
-  <w:num w:numId="7" w16cid:durableId="761340415">
-    <w:abstractNumId w:val="9"/>
-  </w:num>
-  <w:num w:numId="8" w16cid:durableId="1458179738">
+  <w:num w:numId="14" w16cid:durableId="193076829">
     <w:abstractNumId w:val="18"/>
   </w:num>
-  <w:num w:numId="9" w16cid:durableId="595019753">
-    <w:abstractNumId w:val="14"/>
-  </w:num>
-  <w:num w:numId="10" w16cid:durableId="386493021">
-    <w:abstractNumId w:val="19"/>
-  </w:num>
-  <w:num w:numId="11" w16cid:durableId="827407690">
+  <w:num w:numId="15" w16cid:durableId="594752858">
     <w:abstractNumId w:val="5"/>
   </w:num>
-  <w:num w:numId="12" w16cid:durableId="1138450809">
-    <w:abstractNumId w:val="17"/>
-  </w:num>
-  <w:num w:numId="13" w16cid:durableId="770079510">
-    <w:abstractNumId w:val="6"/>
-  </w:num>
-  <w:num w:numId="14" w16cid:durableId="193076829">
-    <w:abstractNumId w:val="11"/>
-  </w:num>
-  <w:num w:numId="15" w16cid:durableId="594752858">
-    <w:abstractNumId w:val="3"/>
-  </w:num>
   <w:num w:numId="16" w16cid:durableId="1102334079">
-    <w:abstractNumId w:val="16"/>
+    <w:abstractNumId w:val="28"/>
   </w:num>
   <w:num w:numId="17" w16cid:durableId="317003043">
-    <w:abstractNumId w:val="15"/>
+    <w:abstractNumId w:val="25"/>
   </w:num>
   <w:num w:numId="18" w16cid:durableId="807894294">
     <w:abstractNumId w:val="1"/>
   </w:num>
   <w:num w:numId="19" w16cid:durableId="908423010">
-    <w:abstractNumId w:val="4"/>
+    <w:abstractNumId w:val="7"/>
   </w:num>
   <w:num w:numId="20" w16cid:durableId="693116163">
+    <w:abstractNumId w:val="20"/>
+  </w:num>
+  <w:num w:numId="21" w16cid:durableId="1797211916">
+    <w:abstractNumId w:val="24"/>
+  </w:num>
+  <w:num w:numId="22" w16cid:durableId="1976107798">
+    <w:abstractNumId w:val="21"/>
+  </w:num>
+  <w:num w:numId="23" w16cid:durableId="721251821">
+    <w:abstractNumId w:val="2"/>
+  </w:num>
+  <w:num w:numId="24" w16cid:durableId="695273901">
+    <w:abstractNumId w:val="26"/>
+  </w:num>
+  <w:num w:numId="25" w16cid:durableId="973096821">
+    <w:abstractNumId w:val="27"/>
+  </w:num>
+  <w:num w:numId="26" w16cid:durableId="1537698185">
+    <w:abstractNumId w:val="6"/>
+  </w:num>
+  <w:num w:numId="27" w16cid:durableId="1944218458">
+    <w:abstractNumId w:val="3"/>
+  </w:num>
+  <w:num w:numId="28" w16cid:durableId="171534885">
+    <w:abstractNumId w:val="14"/>
+  </w:num>
+  <w:num w:numId="29" w16cid:durableId="788430566">
+    <w:abstractNumId w:val="15"/>
+  </w:num>
+  <w:num w:numId="30" w16cid:durableId="1507134582">
+    <w:abstractNumId w:val="8"/>
+  </w:num>
+  <w:num w:numId="31" w16cid:durableId="1665425860">
     <w:abstractNumId w:val="13"/>
+  </w:num>
+  <w:num w:numId="32" w16cid:durableId="1372924426">
+    <w:abstractNumId w:val="22"/>
+  </w:num>
+  <w:num w:numId="33" w16cid:durableId="465396432">
+    <w:abstractNumId w:val="30"/>
   </w:num>
 </w:numbering>
 </file>
@@ -11691,7 +15663,7 @@
   <w:style w:type="paragraph" w:default="1" w:styleId="Normal">
     <w:name w:val="Normal"/>
     <w:qFormat/>
-    <w:rsid w:val="00B01D2F"/>
+    <w:rsid w:val="00FE0594"/>
   </w:style>
   <w:style w:type="paragraph" w:styleId="Heading1">
     <w:name w:val="heading 1"/>

</xml_diff>